<commit_message>
Project: add documantion two approaches after finding TRANSFORMATION MATRIX M 	- Modifying only Cincorrect using modification matrix M 	- Modifying all of the original image  using modification matrix M
</commit_message>
<xml_diff>
--- a/Image Correction For Color Blind/Documantation/Project Documentation.docx
+++ b/Image Correction For Color Blind/Documantation/Project Documentation.docx
@@ -2629,10 +2629,10 @@
             <v:path o:extrusionok="f" gradientshapeok="t" o:connecttype="rect"/>
             <o:lock v:ext="edit" aspectratio="t"/>
           </v:shapetype>
-          <v:shape id="_x0000_i1025" type="#_x0000_t75" style="width:63.95pt;height:55.85pt" o:ole="">
+          <v:shape id="_x0000_i1025" type="#_x0000_t75" style="width:64.2pt;height:55.8pt" o:ole="">
             <v:imagedata r:id="rId11" o:title=""/>
           </v:shape>
-          <o:OLEObject Type="Embed" ProgID="Equation.DSMT4" ShapeID="_x0000_i1025" DrawAspect="Content" ObjectID="_1433343313" r:id="rId12"/>
+          <o:OLEObject Type="Embed" ProgID="Equation.DSMT4" ShapeID="_x0000_i1025" DrawAspect="Content" ObjectID="_1433411760" r:id="rId12"/>
         </w:object>
       </w:r>
       <w:r>
@@ -2654,10 +2654,10 @@
           <w:position w:val="-50"/>
         </w:rPr>
         <w:object w:dxaOrig="1280" w:dyaOrig="1120">
-          <v:shape id="_x0000_i1026" type="#_x0000_t75" style="width:63.95pt;height:55.85pt" o:ole="">
+          <v:shape id="_x0000_i1026" type="#_x0000_t75" style="width:64.2pt;height:55.8pt" o:ole="">
             <v:imagedata r:id="rId13" o:title=""/>
           </v:shape>
-          <o:OLEObject Type="Embed" ProgID="Equation.DSMT4" ShapeID="_x0000_i1026" DrawAspect="Content" ObjectID="_1433343314" r:id="rId14"/>
+          <o:OLEObject Type="Embed" ProgID="Equation.DSMT4" ShapeID="_x0000_i1026" DrawAspect="Content" ObjectID="_1433411761" r:id="rId14"/>
         </w:object>
       </w:r>
       <w:proofErr w:type="spellStart"/>
@@ -2679,10 +2679,10 @@
           <w:position w:val="-50"/>
         </w:rPr>
         <w:object w:dxaOrig="1460" w:dyaOrig="1120">
-          <v:shape id="_x0000_i1027" type="#_x0000_t75" style="width:73.15pt;height:55.85pt" o:ole="">
+          <v:shape id="_x0000_i1027" type="#_x0000_t75" style="width:73.2pt;height:55.8pt" o:ole="">
             <v:imagedata r:id="rId15" o:title=""/>
           </v:shape>
-          <o:OLEObject Type="Embed" ProgID="Equation.DSMT4" ShapeID="_x0000_i1027" DrawAspect="Content" ObjectID="_1433343315" r:id="rId16"/>
+          <o:OLEObject Type="Embed" ProgID="Equation.DSMT4" ShapeID="_x0000_i1027" DrawAspect="Content" ObjectID="_1433411762" r:id="rId16"/>
         </w:object>
       </w:r>
     </w:p>
@@ -2691,7 +2691,6 @@
         <w:bidi w:val="0"/>
         <w:rPr>
           <w:rStyle w:val="SubtleReference"/>
-          <w:rFonts w:hint="cs"/>
           <w:smallCaps w:val="0"/>
           <w:color w:val="auto"/>
           <w:u w:val="none"/>
@@ -2792,7 +2791,6 @@
       <w:r>
         <w:t xml:space="preserve">between the original and the </w:t>
       </w:r>
-      <w:bookmarkStart w:id="0" w:name="_GoBack"/>
       <w:proofErr w:type="spellStart"/>
       <w:r>
         <w:t>daltonized</w:t>
@@ -2802,7 +2800,6 @@
         <w:t xml:space="preserve"> image</w:t>
       </w:r>
     </w:p>
-    <w:bookmarkEnd w:id="0"/>
     <w:p>
       <w:pPr>
         <w:pStyle w:val="ListParagraph"/>
@@ -3122,10 +3119,7 @@
       </w:r>
       <w:proofErr w:type="spellEnd"/>
       <w:r>
-        <w:t xml:space="preserve"> to a color that the color blind people would perceive as similar to a color </w:t>
-      </w:r>
-      <w:r>
-        <w:t xml:space="preserve">from </w:t>
+        <w:t xml:space="preserve"> to a color that the color blind people would perceive as similar to a color from </w:t>
       </w:r>
       <w:proofErr w:type="spellStart"/>
       <w:r>
@@ -3472,14 +3466,612 @@
     </w:p>
     <w:p>
       <w:pPr>
-        <w:bidi w:val="0"/>
-      </w:pPr>
-      <w:r>
+        <w:pStyle w:val="Heading4"/>
+        <w:bidi w:val="0"/>
+        <w:rPr>
+          <w:rStyle w:val="SubtleReference"/>
+        </w:rPr>
+      </w:pPr>
+      <w:r>
+        <w:rPr>
+          <w:rStyle w:val="SubtleReference"/>
+        </w:rPr>
+        <w:t>K</w:t>
+      </w:r>
+      <w:r>
+        <w:rPr>
+          <w:rStyle w:val="SubtleReference"/>
+        </w:rPr>
+        <w:t>nown</w:t>
+      </w:r>
+      <w:r>
+        <w:rPr>
+          <w:rStyle w:val="SubtleReference"/>
+        </w:rPr>
         <w:t xml:space="preserve"> </w:t>
       </w:r>
+      <w:proofErr w:type="gramStart"/>
+      <w:r>
+        <w:rPr>
+          <w:rStyle w:val="SubtleReference"/>
+        </w:rPr>
+        <w:t>transformation</w:t>
+      </w:r>
+      <w:r>
+        <w:rPr>
+          <w:rStyle w:val="SubtleReference"/>
+        </w:rPr>
+        <w:t xml:space="preserve"> </w:t>
+      </w:r>
+      <w:r>
+        <w:rPr>
+          <w:rStyle w:val="SubtleReference"/>
+        </w:rPr>
+        <w:t xml:space="preserve"> matrix</w:t>
+      </w:r>
+      <w:proofErr w:type="gramEnd"/>
+      <w:r>
+        <w:rPr>
+          <w:rStyle w:val="SubtleReference"/>
+        </w:rPr>
+        <w:t xml:space="preserve"> M:</w:t>
+      </w:r>
+    </w:p>
+    <w:p>
+      <w:pPr>
+        <w:bidi w:val="0"/>
+      </w:pPr>
+    </w:p>
+    <w:p>
+      <w:pPr>
+        <w:bidi w:val="0"/>
+      </w:pPr>
+      <w:r>
+        <w:t xml:space="preserve">There are two approaches after </w:t>
+      </w:r>
+      <w:r>
+        <w:t>finding the</w:t>
+      </w:r>
+      <w:r>
+        <w:t xml:space="preserve"> transformation matrix</w:t>
+      </w:r>
+      <w:r>
+        <w:t>:</w:t>
+      </w:r>
+    </w:p>
+    <w:p>
+      <w:pPr>
+        <w:pStyle w:val="ListParagraph"/>
+        <w:numPr>
+          <w:ilvl w:val="0"/>
+          <w:numId w:val="16"/>
+        </w:numPr>
+        <w:bidi w:val="0"/>
+      </w:pPr>
+      <w:r>
+        <w:t>Modifying</w:t>
+      </w:r>
+      <w:r>
+        <w:t xml:space="preserve"> </w:t>
+      </w:r>
+      <w:r>
+        <w:t xml:space="preserve">only </w:t>
+      </w:r>
+      <w:proofErr w:type="spellStart"/>
+      <w:r>
+        <w:t>Cincorrect</w:t>
+      </w:r>
+      <w:proofErr w:type="spellEnd"/>
+      <w:r>
+        <w:t xml:space="preserve"> using modification matrix M.</w:t>
+      </w:r>
+    </w:p>
+    <w:p>
+      <w:pPr>
+        <w:pStyle w:val="ListParagraph"/>
+        <w:bidi w:val="0"/>
+      </w:pPr>
+      <w:r>
+        <w:t>A</w:t>
+      </w:r>
+      <w:r>
+        <w:t>dvantage</w:t>
+      </w:r>
+      <w:r>
+        <w:t>s</w:t>
+      </w:r>
+      <w:r>
+        <w:t xml:space="preserve">: </w:t>
+      </w:r>
+    </w:p>
+    <w:p>
+      <w:pPr>
+        <w:pStyle w:val="ListParagraph"/>
+        <w:numPr>
+          <w:ilvl w:val="0"/>
+          <w:numId w:val="21"/>
+        </w:numPr>
+        <w:bidi w:val="0"/>
+      </w:pPr>
+      <w:r>
+        <w:t>Preserving naturalness</w:t>
+      </w:r>
+      <w:r>
+        <w:t>.</w:t>
+      </w:r>
+      <w:r>
+        <w:t xml:space="preserve"> </w:t>
+      </w:r>
+    </w:p>
+    <w:p>
+      <w:pPr>
+        <w:pStyle w:val="ListParagraph"/>
+        <w:bidi w:val="0"/>
+        <w:ind w:left="1800"/>
+      </w:pPr>
+      <w:r>
+        <w:t>C</w:t>
+      </w:r>
+      <w:r>
+        <w:t xml:space="preserve">olors that </w:t>
+      </w:r>
+      <w:r>
+        <w:t>color-deficient viewer</w:t>
+      </w:r>
+      <w:r>
+        <w:t xml:space="preserve"> have no problem seeing aren’t been modified.</w:t>
+      </w:r>
+    </w:p>
+    <w:p>
+      <w:pPr>
+        <w:pStyle w:val="ListParagraph"/>
+        <w:bidi w:val="0"/>
+      </w:pPr>
+      <w:r>
+        <w:t>D</w:t>
+      </w:r>
+      <w:r>
+        <w:t>isadvantage</w:t>
+      </w:r>
+      <w:r>
+        <w:t>s:</w:t>
+      </w:r>
+    </w:p>
+    <w:p>
+      <w:pPr>
+        <w:pStyle w:val="ListParagraph"/>
+        <w:numPr>
+          <w:ilvl w:val="0"/>
+          <w:numId w:val="21"/>
+        </w:numPr>
+        <w:bidi w:val="0"/>
+      </w:pPr>
+      <w:r>
+        <w:lastRenderedPageBreak/>
+        <w:t xml:space="preserve">Unsmooth </w:t>
+      </w:r>
+      <w:r>
+        <w:t>image colors</w:t>
+      </w:r>
+      <w:r>
+        <w:t>.</w:t>
+      </w:r>
+    </w:p>
+    <w:p>
+      <w:pPr>
+        <w:pStyle w:val="ListParagraph"/>
+        <w:bidi w:val="0"/>
+        <w:ind w:left="1800"/>
+      </w:pPr>
+      <w:r>
+        <w:t xml:space="preserve">There is predefined threshold </w:t>
+      </w:r>
+      <w:r>
+        <w:t>to tell apart</w:t>
+      </w:r>
+      <w:r>
+        <w:t xml:space="preserve"> </w:t>
+      </w:r>
+      <w:proofErr w:type="spellStart"/>
+      <w:r>
+        <w:t>Cincorrect</w:t>
+      </w:r>
+      <w:proofErr w:type="spellEnd"/>
+      <w:r>
+        <w:t xml:space="preserve"> from </w:t>
+      </w:r>
+      <w:proofErr w:type="spellStart"/>
+      <w:r>
+        <w:t>Ccorrect</w:t>
+      </w:r>
+      <w:proofErr w:type="spellEnd"/>
+      <w:r>
+        <w:t xml:space="preserve">, therefore, there might be two very close colors around that threshold, where one color mapped into </w:t>
+      </w:r>
+      <w:proofErr w:type="spellStart"/>
+      <w:r>
+        <w:t>Cincorrect</w:t>
+      </w:r>
+      <w:proofErr w:type="spellEnd"/>
+      <w:r>
+        <w:t xml:space="preserve"> and the other mapped into </w:t>
+      </w:r>
+      <w:proofErr w:type="spellStart"/>
+      <w:r>
+        <w:t>Ccorrect</w:t>
+      </w:r>
+      <w:proofErr w:type="spellEnd"/>
+      <w:r>
+        <w:t>, the first</w:t>
+      </w:r>
+      <w:r>
+        <w:t xml:space="preserve"> color will be </w:t>
+      </w:r>
+      <w:proofErr w:type="spellStart"/>
+      <w:r>
+        <w:t>daltonize</w:t>
+      </w:r>
+      <w:proofErr w:type="spellEnd"/>
+      <w:r>
+        <w:t xml:space="preserve"> and the </w:t>
+      </w:r>
+      <w:r>
+        <w:t xml:space="preserve">second </w:t>
+      </w:r>
+      <w:r>
+        <w:t xml:space="preserve"> will stay the same. Cause some noise pixels that are just above/below the threshold to be </w:t>
+      </w:r>
+      <w:r>
+        <w:t xml:space="preserve">different from their </w:t>
+      </w:r>
+      <w:r>
+        <w:t>surroundings</w:t>
+      </w:r>
+      <w:r>
+        <w:t>.</w:t>
+      </w:r>
+      <w:r>
+        <w:t xml:space="preserve"> </w:t>
+      </w:r>
+    </w:p>
+    <w:p>
+      <w:pPr>
+        <w:pStyle w:val="ListParagraph"/>
+        <w:numPr>
+          <w:ilvl w:val="0"/>
+          <w:numId w:val="16"/>
+        </w:numPr>
+        <w:bidi w:val="0"/>
+      </w:pPr>
+      <w:r>
+        <w:t xml:space="preserve">Modifying </w:t>
+      </w:r>
+      <w:r>
+        <w:t xml:space="preserve">all of the original </w:t>
+      </w:r>
+      <w:proofErr w:type="gramStart"/>
+      <w:r>
+        <w:t xml:space="preserve">image </w:t>
+      </w:r>
+      <w:r>
+        <w:t xml:space="preserve"> using</w:t>
+      </w:r>
+      <w:proofErr w:type="gramEnd"/>
+      <w:r>
+        <w:t xml:space="preserve"> modification matrix M</w:t>
+      </w:r>
+      <w:r>
+        <w:t>.</w:t>
+      </w:r>
+    </w:p>
+    <w:p>
+      <w:pPr>
+        <w:pStyle w:val="ListParagraph"/>
+        <w:bidi w:val="0"/>
+      </w:pPr>
+      <w:r>
+        <w:t>A</w:t>
+      </w:r>
+      <w:r>
+        <w:t>dvantages</w:t>
+      </w:r>
+      <w:r>
+        <w:t xml:space="preserve">: </w:t>
+      </w:r>
+    </w:p>
+    <w:p>
+      <w:pPr>
+        <w:pStyle w:val="ListParagraph"/>
+        <w:numPr>
+          <w:ilvl w:val="0"/>
+          <w:numId w:val="21"/>
+        </w:numPr>
+        <w:bidi w:val="0"/>
+      </w:pPr>
+      <w:proofErr w:type="gramStart"/>
+      <w:r>
+        <w:t>smooth</w:t>
+      </w:r>
+      <w:proofErr w:type="gramEnd"/>
+      <w:r>
+        <w:t xml:space="preserve"> image colors</w:t>
+      </w:r>
+      <w:r>
+        <w:t xml:space="preserve">. </w:t>
+      </w:r>
+    </w:p>
+    <w:p>
+      <w:pPr>
+        <w:pStyle w:val="ListParagraph"/>
+        <w:bidi w:val="0"/>
+        <w:ind w:left="1440" w:firstLine="360"/>
+      </w:pPr>
+      <w:r>
+        <w:t>M</w:t>
+      </w:r>
+      <w:r>
+        <w:t>odify</w:t>
+      </w:r>
+      <w:r>
+        <w:t xml:space="preserve"> all pixels with a</w:t>
+      </w:r>
+      <w:r>
+        <w:t xml:space="preserve"> </w:t>
+      </w:r>
+      <w:proofErr w:type="gramStart"/>
+      <w:r>
+        <w:t>Linear</w:t>
+      </w:r>
+      <w:proofErr w:type="gramEnd"/>
+      <w:r>
+        <w:t xml:space="preserve"> </w:t>
+      </w:r>
+      <w:proofErr w:type="spellStart"/>
+      <w:r>
+        <w:t>daltonization</w:t>
+      </w:r>
+      <w:proofErr w:type="spellEnd"/>
+      <w:r>
+        <w:t xml:space="preserve"> matrix.</w:t>
+      </w:r>
       <w:r>
         <w:tab/>
       </w:r>
+    </w:p>
+    <w:p>
+      <w:pPr>
+        <w:pStyle w:val="ListParagraph"/>
+        <w:bidi w:val="0"/>
+      </w:pPr>
+      <w:r>
+        <w:t>Disadvantages:</w:t>
+      </w:r>
+    </w:p>
+    <w:p>
+      <w:pPr>
+        <w:pStyle w:val="ListParagraph"/>
+        <w:numPr>
+          <w:ilvl w:val="0"/>
+          <w:numId w:val="21"/>
+        </w:numPr>
+        <w:bidi w:val="0"/>
+      </w:pPr>
+      <w:r>
+        <w:t xml:space="preserve">Less </w:t>
+      </w:r>
+      <w:r>
+        <w:t>Preserving naturalness</w:t>
+      </w:r>
+    </w:p>
+    <w:p>
+      <w:pPr>
+        <w:pStyle w:val="ListParagraph"/>
+        <w:bidi w:val="0"/>
+        <w:ind w:left="1800"/>
+      </w:pPr>
+      <w:proofErr w:type="spellStart"/>
+      <w:r>
+        <w:t>Daltonize</w:t>
+      </w:r>
+      <w:proofErr w:type="spellEnd"/>
+      <w:r>
+        <w:t xml:space="preserve"> </w:t>
+      </w:r>
+      <w:r>
+        <w:t xml:space="preserve">Colors that </w:t>
+      </w:r>
+      <w:r>
+        <w:t>color-deficient viewer</w:t>
+      </w:r>
+      <w:r>
+        <w:t xml:space="preserve"> have no problem seeing</w:t>
+      </w:r>
+      <w:r>
+        <w:t>.</w:t>
+      </w:r>
+    </w:p>
+    <w:p>
+      <w:pPr>
+        <w:bidi w:val="0"/>
+        <w:rPr>
+          <w:rFonts w:hint="cs"/>
+          <w:rtl/>
+        </w:rPr>
+      </w:pPr>
+      <w:r>
+        <w:t xml:space="preserve">We </w:t>
+      </w:r>
+      <w:r>
+        <w:t>use</w:t>
+      </w:r>
+      <w:r>
+        <w:t xml:space="preserve"> the second approach, </w:t>
+      </w:r>
+      <w:proofErr w:type="gramStart"/>
+      <w:r>
+        <w:t>Modifying</w:t>
+      </w:r>
+      <w:proofErr w:type="gramEnd"/>
+      <w:r>
+        <w:t xml:space="preserve"> all of the original </w:t>
+      </w:r>
+      <w:r>
+        <w:t>image</w:t>
+      </w:r>
+      <w:r>
+        <w:t xml:space="preserve"> </w:t>
+      </w:r>
+      <w:r>
+        <w:t>because</w:t>
+      </w:r>
+      <w:r>
+        <w:t> </w:t>
+      </w:r>
+      <w:r>
+        <w:t>t</w:t>
+      </w:r>
+      <w:r>
+        <w:t>he N</w:t>
+      </w:r>
+      <w:r>
+        <w:t>aturalness</w:t>
+      </w:r>
+      <w:r>
+        <w:t xml:space="preserve"> is only </w:t>
+      </w:r>
+      <w:r>
+        <w:t>Slightly</w:t>
+      </w:r>
+      <w:r>
+        <w:rPr>
+          <w:rFonts w:hint="cs"/>
+          <w:rtl/>
+        </w:rPr>
+        <w:t xml:space="preserve"> </w:t>
+      </w:r>
+      <w:r>
+        <w:t>damaged</w:t>
+      </w:r>
+      <w:r>
+        <w:t>.</w:t>
+      </w:r>
+    </w:p>
+    <w:p>
+      <w:pPr>
+        <w:bidi w:val="0"/>
+      </w:pPr>
+      <w:proofErr w:type="spellStart"/>
+      <w:r>
+        <w:t>Ccorrect</w:t>
+      </w:r>
+      <w:proofErr w:type="spellEnd"/>
+      <w:r>
+        <w:t xml:space="preserve"> are </w:t>
+      </w:r>
+      <w:r>
+        <w:t xml:space="preserve">colors that the color blind </w:t>
+      </w:r>
+      <w:proofErr w:type="gramStart"/>
+      <w:r>
+        <w:t>person see</w:t>
+      </w:r>
+      <w:proofErr w:type="gramEnd"/>
+      <w:r>
+        <w:t xml:space="preserve"> correctly</w:t>
+      </w:r>
+      <w:r>
+        <w:t xml:space="preserve"> (with very small error)</w:t>
+      </w:r>
+      <w:r>
+        <w:t xml:space="preserve">, </w:t>
+      </w:r>
+      <w:r>
+        <w:t xml:space="preserve">since </w:t>
+      </w:r>
+      <w:r>
+        <w:t>w</w:t>
+      </w:r>
+      <w:r>
+        <w:t xml:space="preserve">e </w:t>
+      </w:r>
+      <w:proofErr w:type="spellStart"/>
+      <w:r>
+        <w:t>daltonize</w:t>
+      </w:r>
+      <w:proofErr w:type="spellEnd"/>
+      <w:r>
+        <w:t xml:space="preserve"> </w:t>
+      </w:r>
+      <w:r>
+        <w:t>correspondingly</w:t>
+      </w:r>
+      <w:r>
+        <w:t xml:space="preserve"> to the </w:t>
+      </w:r>
+      <w:r>
+        <w:t>Error</w:t>
+      </w:r>
+      <w:r>
+        <w:t xml:space="preserve">, the colors in </w:t>
+      </w:r>
+      <w:proofErr w:type="spellStart"/>
+      <w:r>
+        <w:t>Ccorrect</w:t>
+      </w:r>
+      <w:proofErr w:type="spellEnd"/>
+      <w:r>
+        <w:t xml:space="preserve"> are </w:t>
+      </w:r>
+      <w:r>
+        <w:t>hardly</w:t>
+      </w:r>
+      <w:r>
+        <w:rPr>
+          <w:rFonts w:hint="cs"/>
+          <w:rtl/>
+        </w:rPr>
+        <w:t xml:space="preserve"> </w:t>
+      </w:r>
+      <w:r>
+        <w:t>changed.</w:t>
+      </w:r>
+    </w:p>
+    <w:p>
+      <w:pPr>
+        <w:bidi w:val="0"/>
+      </w:pPr>
+      <w:r>
+        <w:t xml:space="preserve">We gain much smoother image with </w:t>
+      </w:r>
+      <w:r>
+        <w:t>Slightly</w:t>
+      </w:r>
+      <w:r>
+        <w:rPr>
+          <w:rFonts w:hint="cs"/>
+          <w:rtl/>
+        </w:rPr>
+        <w:t xml:space="preserve"> </w:t>
+      </w:r>
+      <w:r>
+        <w:t>Naturalness</w:t>
+      </w:r>
+      <w:r>
+        <w:t xml:space="preserve"> </w:t>
+      </w:r>
+      <w:r>
+        <w:t>damage</w:t>
+      </w:r>
+      <w:r>
+        <w:t>.</w:t>
+      </w:r>
+      <w:bookmarkStart w:id="0" w:name="_GoBack"/>
+      <w:bookmarkEnd w:id="0"/>
+    </w:p>
+    <w:p>
+      <w:pPr>
+        <w:bidi w:val="0"/>
+      </w:pPr>
     </w:p>
     <w:p>
       <w:pPr>
@@ -7573,7 +8165,7 @@
             <w:noProof/>
             <w:rtl/>
           </w:rPr>
-          <w:t>7</w:t>
+          <w:t>8</w:t>
         </w:r>
         <w:r>
           <w:rPr>
@@ -7775,6 +8367,230 @@
     </w:lvl>
   </w:abstractNum>
   <w:abstractNum w:abstractNumId="1">
+    <w:nsid w:val="11482D80"/>
+    <w:multiLevelType w:val="hybridMultilevel"/>
+    <w:tmpl w:val="AEC8B676"/>
+    <w:lvl w:ilvl="0" w:tplc="8C901088">
+      <w:numFmt w:val="bullet"/>
+      <w:lvlText w:val="-"/>
+      <w:lvlJc w:val="left"/>
+      <w:pPr>
+        <w:ind w:left="1800" w:hanging="360"/>
+      </w:pPr>
+      <w:rPr>
+        <w:rFonts w:ascii="Constantia" w:eastAsiaTheme="minorHAnsi" w:hAnsi="Constantia" w:cstheme="minorBidi" w:hint="default"/>
+      </w:rPr>
+    </w:lvl>
+    <w:lvl w:ilvl="1" w:tplc="04090003" w:tentative="1">
+      <w:start w:val="1"/>
+      <w:numFmt w:val="bullet"/>
+      <w:lvlText w:val="o"/>
+      <w:lvlJc w:val="left"/>
+      <w:pPr>
+        <w:ind w:left="2520" w:hanging="360"/>
+      </w:pPr>
+      <w:rPr>
+        <w:rFonts w:ascii="Courier New" w:hAnsi="Courier New" w:cs="Courier New" w:hint="default"/>
+      </w:rPr>
+    </w:lvl>
+    <w:lvl w:ilvl="2" w:tplc="04090005" w:tentative="1">
+      <w:start w:val="1"/>
+      <w:numFmt w:val="bullet"/>
+      <w:lvlText w:val=""/>
+      <w:lvlJc w:val="left"/>
+      <w:pPr>
+        <w:ind w:left="3240" w:hanging="360"/>
+      </w:pPr>
+      <w:rPr>
+        <w:rFonts w:ascii="Wingdings" w:hAnsi="Wingdings" w:hint="default"/>
+      </w:rPr>
+    </w:lvl>
+    <w:lvl w:ilvl="3" w:tplc="04090001" w:tentative="1">
+      <w:start w:val="1"/>
+      <w:numFmt w:val="bullet"/>
+      <w:lvlText w:val=""/>
+      <w:lvlJc w:val="left"/>
+      <w:pPr>
+        <w:ind w:left="3960" w:hanging="360"/>
+      </w:pPr>
+      <w:rPr>
+        <w:rFonts w:ascii="Symbol" w:hAnsi="Symbol" w:hint="default"/>
+      </w:rPr>
+    </w:lvl>
+    <w:lvl w:ilvl="4" w:tplc="04090003" w:tentative="1">
+      <w:start w:val="1"/>
+      <w:numFmt w:val="bullet"/>
+      <w:lvlText w:val="o"/>
+      <w:lvlJc w:val="left"/>
+      <w:pPr>
+        <w:ind w:left="4680" w:hanging="360"/>
+      </w:pPr>
+      <w:rPr>
+        <w:rFonts w:ascii="Courier New" w:hAnsi="Courier New" w:cs="Courier New" w:hint="default"/>
+      </w:rPr>
+    </w:lvl>
+    <w:lvl w:ilvl="5" w:tplc="04090005" w:tentative="1">
+      <w:start w:val="1"/>
+      <w:numFmt w:val="bullet"/>
+      <w:lvlText w:val=""/>
+      <w:lvlJc w:val="left"/>
+      <w:pPr>
+        <w:ind w:left="5400" w:hanging="360"/>
+      </w:pPr>
+      <w:rPr>
+        <w:rFonts w:ascii="Wingdings" w:hAnsi="Wingdings" w:hint="default"/>
+      </w:rPr>
+    </w:lvl>
+    <w:lvl w:ilvl="6" w:tplc="04090001" w:tentative="1">
+      <w:start w:val="1"/>
+      <w:numFmt w:val="bullet"/>
+      <w:lvlText w:val=""/>
+      <w:lvlJc w:val="left"/>
+      <w:pPr>
+        <w:ind w:left="6120" w:hanging="360"/>
+      </w:pPr>
+      <w:rPr>
+        <w:rFonts w:ascii="Symbol" w:hAnsi="Symbol" w:hint="default"/>
+      </w:rPr>
+    </w:lvl>
+    <w:lvl w:ilvl="7" w:tplc="04090003" w:tentative="1">
+      <w:start w:val="1"/>
+      <w:numFmt w:val="bullet"/>
+      <w:lvlText w:val="o"/>
+      <w:lvlJc w:val="left"/>
+      <w:pPr>
+        <w:ind w:left="6840" w:hanging="360"/>
+      </w:pPr>
+      <w:rPr>
+        <w:rFonts w:ascii="Courier New" w:hAnsi="Courier New" w:cs="Courier New" w:hint="default"/>
+      </w:rPr>
+    </w:lvl>
+    <w:lvl w:ilvl="8" w:tplc="04090005" w:tentative="1">
+      <w:start w:val="1"/>
+      <w:numFmt w:val="bullet"/>
+      <w:lvlText w:val=""/>
+      <w:lvlJc w:val="left"/>
+      <w:pPr>
+        <w:ind w:left="7560" w:hanging="360"/>
+      </w:pPr>
+      <w:rPr>
+        <w:rFonts w:ascii="Wingdings" w:hAnsi="Wingdings" w:hint="default"/>
+      </w:rPr>
+    </w:lvl>
+  </w:abstractNum>
+  <w:abstractNum w:abstractNumId="2">
+    <w:nsid w:val="14AF3E29"/>
+    <w:multiLevelType w:val="hybridMultilevel"/>
+    <w:tmpl w:val="47B0B53C"/>
+    <w:lvl w:ilvl="0" w:tplc="6DD05A22">
+      <w:numFmt w:val="bullet"/>
+      <w:lvlText w:val="-"/>
+      <w:lvlJc w:val="left"/>
+      <w:pPr>
+        <w:ind w:left="1800" w:hanging="360"/>
+      </w:pPr>
+      <w:rPr>
+        <w:rFonts w:ascii="Constantia" w:eastAsiaTheme="minorHAnsi" w:hAnsi="Constantia" w:cstheme="minorBidi" w:hint="default"/>
+      </w:rPr>
+    </w:lvl>
+    <w:lvl w:ilvl="1" w:tplc="04090003" w:tentative="1">
+      <w:start w:val="1"/>
+      <w:numFmt w:val="bullet"/>
+      <w:lvlText w:val="o"/>
+      <w:lvlJc w:val="left"/>
+      <w:pPr>
+        <w:ind w:left="2520" w:hanging="360"/>
+      </w:pPr>
+      <w:rPr>
+        <w:rFonts w:ascii="Courier New" w:hAnsi="Courier New" w:cs="Courier New" w:hint="default"/>
+      </w:rPr>
+    </w:lvl>
+    <w:lvl w:ilvl="2" w:tplc="04090005" w:tentative="1">
+      <w:start w:val="1"/>
+      <w:numFmt w:val="bullet"/>
+      <w:lvlText w:val=""/>
+      <w:lvlJc w:val="left"/>
+      <w:pPr>
+        <w:ind w:left="3240" w:hanging="360"/>
+      </w:pPr>
+      <w:rPr>
+        <w:rFonts w:ascii="Wingdings" w:hAnsi="Wingdings" w:hint="default"/>
+      </w:rPr>
+    </w:lvl>
+    <w:lvl w:ilvl="3" w:tplc="04090001" w:tentative="1">
+      <w:start w:val="1"/>
+      <w:numFmt w:val="bullet"/>
+      <w:lvlText w:val=""/>
+      <w:lvlJc w:val="left"/>
+      <w:pPr>
+        <w:ind w:left="3960" w:hanging="360"/>
+      </w:pPr>
+      <w:rPr>
+        <w:rFonts w:ascii="Symbol" w:hAnsi="Symbol" w:hint="default"/>
+      </w:rPr>
+    </w:lvl>
+    <w:lvl w:ilvl="4" w:tplc="04090003" w:tentative="1">
+      <w:start w:val="1"/>
+      <w:numFmt w:val="bullet"/>
+      <w:lvlText w:val="o"/>
+      <w:lvlJc w:val="left"/>
+      <w:pPr>
+        <w:ind w:left="4680" w:hanging="360"/>
+      </w:pPr>
+      <w:rPr>
+        <w:rFonts w:ascii="Courier New" w:hAnsi="Courier New" w:cs="Courier New" w:hint="default"/>
+      </w:rPr>
+    </w:lvl>
+    <w:lvl w:ilvl="5" w:tplc="04090005" w:tentative="1">
+      <w:start w:val="1"/>
+      <w:numFmt w:val="bullet"/>
+      <w:lvlText w:val=""/>
+      <w:lvlJc w:val="left"/>
+      <w:pPr>
+        <w:ind w:left="5400" w:hanging="360"/>
+      </w:pPr>
+      <w:rPr>
+        <w:rFonts w:ascii="Wingdings" w:hAnsi="Wingdings" w:hint="default"/>
+      </w:rPr>
+    </w:lvl>
+    <w:lvl w:ilvl="6" w:tplc="04090001" w:tentative="1">
+      <w:start w:val="1"/>
+      <w:numFmt w:val="bullet"/>
+      <w:lvlText w:val=""/>
+      <w:lvlJc w:val="left"/>
+      <w:pPr>
+        <w:ind w:left="6120" w:hanging="360"/>
+      </w:pPr>
+      <w:rPr>
+        <w:rFonts w:ascii="Symbol" w:hAnsi="Symbol" w:hint="default"/>
+      </w:rPr>
+    </w:lvl>
+    <w:lvl w:ilvl="7" w:tplc="04090003" w:tentative="1">
+      <w:start w:val="1"/>
+      <w:numFmt w:val="bullet"/>
+      <w:lvlText w:val="o"/>
+      <w:lvlJc w:val="left"/>
+      <w:pPr>
+        <w:ind w:left="6840" w:hanging="360"/>
+      </w:pPr>
+      <w:rPr>
+        <w:rFonts w:ascii="Courier New" w:hAnsi="Courier New" w:cs="Courier New" w:hint="default"/>
+      </w:rPr>
+    </w:lvl>
+    <w:lvl w:ilvl="8" w:tplc="04090005" w:tentative="1">
+      <w:start w:val="1"/>
+      <w:numFmt w:val="bullet"/>
+      <w:lvlText w:val=""/>
+      <w:lvlJc w:val="left"/>
+      <w:pPr>
+        <w:ind w:left="7560" w:hanging="360"/>
+      </w:pPr>
+      <w:rPr>
+        <w:rFonts w:ascii="Wingdings" w:hAnsi="Wingdings" w:hint="default"/>
+      </w:rPr>
+    </w:lvl>
+  </w:abstractNum>
+  <w:abstractNum w:abstractNumId="3">
     <w:nsid w:val="254C140E"/>
     <w:multiLevelType w:val="hybridMultilevel"/>
     <w:tmpl w:val="40045A04"/>
@@ -7860,7 +8676,7 @@
       </w:pPr>
     </w:lvl>
   </w:abstractNum>
-  <w:abstractNum w:abstractNumId="2">
+  <w:abstractNum w:abstractNumId="4">
     <w:nsid w:val="331F76E3"/>
     <w:multiLevelType w:val="multilevel"/>
     <w:tmpl w:val="63621F52"/>
@@ -8009,7 +8825,7 @@
       </w:rPr>
     </w:lvl>
   </w:abstractNum>
-  <w:abstractNum w:abstractNumId="3">
+  <w:abstractNum w:abstractNumId="5">
     <w:nsid w:val="37FC7E86"/>
     <w:multiLevelType w:val="multilevel"/>
     <w:tmpl w:val="8392DCBA"/>
@@ -8158,7 +8974,7 @@
       </w:rPr>
     </w:lvl>
   </w:abstractNum>
-  <w:abstractNum w:abstractNumId="4">
+  <w:abstractNum w:abstractNumId="6">
     <w:nsid w:val="394F3914"/>
     <w:multiLevelType w:val="hybridMultilevel"/>
     <w:tmpl w:val="D1B82602"/>
@@ -8247,7 +9063,7 @@
       </w:pPr>
     </w:lvl>
   </w:abstractNum>
-  <w:abstractNum w:abstractNumId="5">
+  <w:abstractNum w:abstractNumId="7">
     <w:nsid w:val="441178FA"/>
     <w:multiLevelType w:val="hybridMultilevel"/>
     <w:tmpl w:val="D1B82602"/>
@@ -8336,7 +9152,7 @@
       </w:pPr>
     </w:lvl>
   </w:abstractNum>
-  <w:abstractNum w:abstractNumId="6">
+  <w:abstractNum w:abstractNumId="8">
     <w:nsid w:val="46846AC6"/>
     <w:multiLevelType w:val="hybridMultilevel"/>
     <w:tmpl w:val="D1B82602"/>
@@ -8425,7 +9241,119 @@
       </w:pPr>
     </w:lvl>
   </w:abstractNum>
-  <w:abstractNum w:abstractNumId="7">
+  <w:abstractNum w:abstractNumId="9">
+    <w:nsid w:val="5047774F"/>
+    <w:multiLevelType w:val="hybridMultilevel"/>
+    <w:tmpl w:val="A2122674"/>
+    <w:lvl w:ilvl="0" w:tplc="A4D403A2">
+      <w:numFmt w:val="bullet"/>
+      <w:lvlText w:val="-"/>
+      <w:lvlJc w:val="left"/>
+      <w:pPr>
+        <w:ind w:left="1800" w:hanging="360"/>
+      </w:pPr>
+      <w:rPr>
+        <w:rFonts w:ascii="Constantia" w:eastAsiaTheme="minorHAnsi" w:hAnsi="Constantia" w:cstheme="minorBidi" w:hint="default"/>
+      </w:rPr>
+    </w:lvl>
+    <w:lvl w:ilvl="1" w:tplc="04090003" w:tentative="1">
+      <w:start w:val="1"/>
+      <w:numFmt w:val="bullet"/>
+      <w:lvlText w:val="o"/>
+      <w:lvlJc w:val="left"/>
+      <w:pPr>
+        <w:ind w:left="2520" w:hanging="360"/>
+      </w:pPr>
+      <w:rPr>
+        <w:rFonts w:ascii="Courier New" w:hAnsi="Courier New" w:cs="Courier New" w:hint="default"/>
+      </w:rPr>
+    </w:lvl>
+    <w:lvl w:ilvl="2" w:tplc="04090005" w:tentative="1">
+      <w:start w:val="1"/>
+      <w:numFmt w:val="bullet"/>
+      <w:lvlText w:val=""/>
+      <w:lvlJc w:val="left"/>
+      <w:pPr>
+        <w:ind w:left="3240" w:hanging="360"/>
+      </w:pPr>
+      <w:rPr>
+        <w:rFonts w:ascii="Wingdings" w:hAnsi="Wingdings" w:hint="default"/>
+      </w:rPr>
+    </w:lvl>
+    <w:lvl w:ilvl="3" w:tplc="04090001" w:tentative="1">
+      <w:start w:val="1"/>
+      <w:numFmt w:val="bullet"/>
+      <w:lvlText w:val=""/>
+      <w:lvlJc w:val="left"/>
+      <w:pPr>
+        <w:ind w:left="3960" w:hanging="360"/>
+      </w:pPr>
+      <w:rPr>
+        <w:rFonts w:ascii="Symbol" w:hAnsi="Symbol" w:hint="default"/>
+      </w:rPr>
+    </w:lvl>
+    <w:lvl w:ilvl="4" w:tplc="04090003" w:tentative="1">
+      <w:start w:val="1"/>
+      <w:numFmt w:val="bullet"/>
+      <w:lvlText w:val="o"/>
+      <w:lvlJc w:val="left"/>
+      <w:pPr>
+        <w:ind w:left="4680" w:hanging="360"/>
+      </w:pPr>
+      <w:rPr>
+        <w:rFonts w:ascii="Courier New" w:hAnsi="Courier New" w:cs="Courier New" w:hint="default"/>
+      </w:rPr>
+    </w:lvl>
+    <w:lvl w:ilvl="5" w:tplc="04090005" w:tentative="1">
+      <w:start w:val="1"/>
+      <w:numFmt w:val="bullet"/>
+      <w:lvlText w:val=""/>
+      <w:lvlJc w:val="left"/>
+      <w:pPr>
+        <w:ind w:left="5400" w:hanging="360"/>
+      </w:pPr>
+      <w:rPr>
+        <w:rFonts w:ascii="Wingdings" w:hAnsi="Wingdings" w:hint="default"/>
+      </w:rPr>
+    </w:lvl>
+    <w:lvl w:ilvl="6" w:tplc="04090001" w:tentative="1">
+      <w:start w:val="1"/>
+      <w:numFmt w:val="bullet"/>
+      <w:lvlText w:val=""/>
+      <w:lvlJc w:val="left"/>
+      <w:pPr>
+        <w:ind w:left="6120" w:hanging="360"/>
+      </w:pPr>
+      <w:rPr>
+        <w:rFonts w:ascii="Symbol" w:hAnsi="Symbol" w:hint="default"/>
+      </w:rPr>
+    </w:lvl>
+    <w:lvl w:ilvl="7" w:tplc="04090003" w:tentative="1">
+      <w:start w:val="1"/>
+      <w:numFmt w:val="bullet"/>
+      <w:lvlText w:val="o"/>
+      <w:lvlJc w:val="left"/>
+      <w:pPr>
+        <w:ind w:left="6840" w:hanging="360"/>
+      </w:pPr>
+      <w:rPr>
+        <w:rFonts w:ascii="Courier New" w:hAnsi="Courier New" w:cs="Courier New" w:hint="default"/>
+      </w:rPr>
+    </w:lvl>
+    <w:lvl w:ilvl="8" w:tplc="04090005" w:tentative="1">
+      <w:start w:val="1"/>
+      <w:numFmt w:val="bullet"/>
+      <w:lvlText w:val=""/>
+      <w:lvlJc w:val="left"/>
+      <w:pPr>
+        <w:ind w:left="7560" w:hanging="360"/>
+      </w:pPr>
+      <w:rPr>
+        <w:rFonts w:ascii="Wingdings" w:hAnsi="Wingdings" w:hint="default"/>
+      </w:rPr>
+    </w:lvl>
+  </w:abstractNum>
+  <w:abstractNum w:abstractNumId="10">
     <w:nsid w:val="52252CD9"/>
     <w:multiLevelType w:val="multilevel"/>
     <w:tmpl w:val="5E10105E"/>
@@ -8574,7 +9502,7 @@
       </w:rPr>
     </w:lvl>
   </w:abstractNum>
-  <w:abstractNum w:abstractNumId="8">
+  <w:abstractNum w:abstractNumId="11">
     <w:nsid w:val="53F17A1F"/>
     <w:multiLevelType w:val="hybridMultilevel"/>
     <w:tmpl w:val="A2F046E4"/>
@@ -8714,7 +9642,119 @@
       </w:rPr>
     </w:lvl>
   </w:abstractNum>
-  <w:abstractNum w:abstractNumId="9">
+  <w:abstractNum w:abstractNumId="12">
+    <w:nsid w:val="565E0BC4"/>
+    <w:multiLevelType w:val="hybridMultilevel"/>
+    <w:tmpl w:val="1AC8D8FC"/>
+    <w:lvl w:ilvl="0" w:tplc="48AA1F40">
+      <w:numFmt w:val="bullet"/>
+      <w:lvlText w:val="-"/>
+      <w:lvlJc w:val="left"/>
+      <w:pPr>
+        <w:ind w:left="720" w:hanging="360"/>
+      </w:pPr>
+      <w:rPr>
+        <w:rFonts w:ascii="Constantia" w:eastAsiaTheme="minorHAnsi" w:hAnsi="Constantia" w:cstheme="minorBidi" w:hint="default"/>
+      </w:rPr>
+    </w:lvl>
+    <w:lvl w:ilvl="1" w:tplc="04090003" w:tentative="1">
+      <w:start w:val="1"/>
+      <w:numFmt w:val="bullet"/>
+      <w:lvlText w:val="o"/>
+      <w:lvlJc w:val="left"/>
+      <w:pPr>
+        <w:ind w:left="1440" w:hanging="360"/>
+      </w:pPr>
+      <w:rPr>
+        <w:rFonts w:ascii="Courier New" w:hAnsi="Courier New" w:cs="Courier New" w:hint="default"/>
+      </w:rPr>
+    </w:lvl>
+    <w:lvl w:ilvl="2" w:tplc="04090005" w:tentative="1">
+      <w:start w:val="1"/>
+      <w:numFmt w:val="bullet"/>
+      <w:lvlText w:val=""/>
+      <w:lvlJc w:val="left"/>
+      <w:pPr>
+        <w:ind w:left="2160" w:hanging="360"/>
+      </w:pPr>
+      <w:rPr>
+        <w:rFonts w:ascii="Wingdings" w:hAnsi="Wingdings" w:hint="default"/>
+      </w:rPr>
+    </w:lvl>
+    <w:lvl w:ilvl="3" w:tplc="04090001" w:tentative="1">
+      <w:start w:val="1"/>
+      <w:numFmt w:val="bullet"/>
+      <w:lvlText w:val=""/>
+      <w:lvlJc w:val="left"/>
+      <w:pPr>
+        <w:ind w:left="2880" w:hanging="360"/>
+      </w:pPr>
+      <w:rPr>
+        <w:rFonts w:ascii="Symbol" w:hAnsi="Symbol" w:hint="default"/>
+      </w:rPr>
+    </w:lvl>
+    <w:lvl w:ilvl="4" w:tplc="04090003" w:tentative="1">
+      <w:start w:val="1"/>
+      <w:numFmt w:val="bullet"/>
+      <w:lvlText w:val="o"/>
+      <w:lvlJc w:val="left"/>
+      <w:pPr>
+        <w:ind w:left="3600" w:hanging="360"/>
+      </w:pPr>
+      <w:rPr>
+        <w:rFonts w:ascii="Courier New" w:hAnsi="Courier New" w:cs="Courier New" w:hint="default"/>
+      </w:rPr>
+    </w:lvl>
+    <w:lvl w:ilvl="5" w:tplc="04090005" w:tentative="1">
+      <w:start w:val="1"/>
+      <w:numFmt w:val="bullet"/>
+      <w:lvlText w:val=""/>
+      <w:lvlJc w:val="left"/>
+      <w:pPr>
+        <w:ind w:left="4320" w:hanging="360"/>
+      </w:pPr>
+      <w:rPr>
+        <w:rFonts w:ascii="Wingdings" w:hAnsi="Wingdings" w:hint="default"/>
+      </w:rPr>
+    </w:lvl>
+    <w:lvl w:ilvl="6" w:tplc="04090001" w:tentative="1">
+      <w:start w:val="1"/>
+      <w:numFmt w:val="bullet"/>
+      <w:lvlText w:val=""/>
+      <w:lvlJc w:val="left"/>
+      <w:pPr>
+        <w:ind w:left="5040" w:hanging="360"/>
+      </w:pPr>
+      <w:rPr>
+        <w:rFonts w:ascii="Symbol" w:hAnsi="Symbol" w:hint="default"/>
+      </w:rPr>
+    </w:lvl>
+    <w:lvl w:ilvl="7" w:tplc="04090003" w:tentative="1">
+      <w:start w:val="1"/>
+      <w:numFmt w:val="bullet"/>
+      <w:lvlText w:val="o"/>
+      <w:lvlJc w:val="left"/>
+      <w:pPr>
+        <w:ind w:left="5760" w:hanging="360"/>
+      </w:pPr>
+      <w:rPr>
+        <w:rFonts w:ascii="Courier New" w:hAnsi="Courier New" w:cs="Courier New" w:hint="default"/>
+      </w:rPr>
+    </w:lvl>
+    <w:lvl w:ilvl="8" w:tplc="04090005" w:tentative="1">
+      <w:start w:val="1"/>
+      <w:numFmt w:val="bullet"/>
+      <w:lvlText w:val=""/>
+      <w:lvlJc w:val="left"/>
+      <w:pPr>
+        <w:ind w:left="6480" w:hanging="360"/>
+      </w:pPr>
+      <w:rPr>
+        <w:rFonts w:ascii="Wingdings" w:hAnsi="Wingdings" w:hint="default"/>
+      </w:rPr>
+    </w:lvl>
+  </w:abstractNum>
+  <w:abstractNum w:abstractNumId="13">
     <w:nsid w:val="568C7946"/>
     <w:multiLevelType w:val="hybridMultilevel"/>
     <w:tmpl w:val="952C3960"/>
@@ -8730,7 +9770,7 @@
         <w:rFonts w:ascii="Symbol" w:hAnsi="Symbol" w:hint="default"/>
       </w:rPr>
     </w:lvl>
-    <w:lvl w:ilvl="1" w:tplc="04090003" w:tentative="1">
+    <w:lvl w:ilvl="1" w:tplc="04090003">
       <w:start w:val="1"/>
       <w:numFmt w:val="bullet"/>
       <w:lvlText w:val="o"/>
@@ -8827,7 +9867,7 @@
       </w:rPr>
     </w:lvl>
   </w:abstractNum>
-  <w:abstractNum w:abstractNumId="10">
+  <w:abstractNum w:abstractNumId="14">
     <w:nsid w:val="5E314EAC"/>
     <w:multiLevelType w:val="hybridMultilevel"/>
     <w:tmpl w:val="3E84977C"/>
@@ -8916,7 +9956,7 @@
       </w:pPr>
     </w:lvl>
   </w:abstractNum>
-  <w:abstractNum w:abstractNumId="11">
+  <w:abstractNum w:abstractNumId="15">
     <w:nsid w:val="64F132E6"/>
     <w:multiLevelType w:val="hybridMultilevel"/>
     <w:tmpl w:val="D1B82602"/>
@@ -9005,7 +10045,7 @@
       </w:pPr>
     </w:lvl>
   </w:abstractNum>
-  <w:abstractNum w:abstractNumId="12">
+  <w:abstractNum w:abstractNumId="16">
     <w:nsid w:val="67A87146"/>
     <w:multiLevelType w:val="hybridMultilevel"/>
     <w:tmpl w:val="D1B82602"/>
@@ -9094,7 +10134,7 @@
       </w:pPr>
     </w:lvl>
   </w:abstractNum>
-  <w:abstractNum w:abstractNumId="13">
+  <w:abstractNum w:abstractNumId="17">
     <w:nsid w:val="68BF3315"/>
     <w:multiLevelType w:val="hybridMultilevel"/>
     <w:tmpl w:val="C0C4C322"/>
@@ -9180,7 +10220,119 @@
       </w:pPr>
     </w:lvl>
   </w:abstractNum>
-  <w:abstractNum w:abstractNumId="14">
+  <w:abstractNum w:abstractNumId="18">
+    <w:nsid w:val="74A41222"/>
+    <w:multiLevelType w:val="hybridMultilevel"/>
+    <w:tmpl w:val="822E99D0"/>
+    <w:lvl w:ilvl="0" w:tplc="B8647D0A">
+      <w:numFmt w:val="bullet"/>
+      <w:lvlText w:val="-"/>
+      <w:lvlJc w:val="left"/>
+      <w:pPr>
+        <w:ind w:left="2160" w:hanging="360"/>
+      </w:pPr>
+      <w:rPr>
+        <w:rFonts w:ascii="Constantia" w:eastAsiaTheme="minorHAnsi" w:hAnsi="Constantia" w:cstheme="minorBidi" w:hint="default"/>
+      </w:rPr>
+    </w:lvl>
+    <w:lvl w:ilvl="1" w:tplc="04090003" w:tentative="1">
+      <w:start w:val="1"/>
+      <w:numFmt w:val="bullet"/>
+      <w:lvlText w:val="o"/>
+      <w:lvlJc w:val="left"/>
+      <w:pPr>
+        <w:ind w:left="2880" w:hanging="360"/>
+      </w:pPr>
+      <w:rPr>
+        <w:rFonts w:ascii="Courier New" w:hAnsi="Courier New" w:cs="Courier New" w:hint="default"/>
+      </w:rPr>
+    </w:lvl>
+    <w:lvl w:ilvl="2" w:tplc="04090005" w:tentative="1">
+      <w:start w:val="1"/>
+      <w:numFmt w:val="bullet"/>
+      <w:lvlText w:val=""/>
+      <w:lvlJc w:val="left"/>
+      <w:pPr>
+        <w:ind w:left="3600" w:hanging="360"/>
+      </w:pPr>
+      <w:rPr>
+        <w:rFonts w:ascii="Wingdings" w:hAnsi="Wingdings" w:hint="default"/>
+      </w:rPr>
+    </w:lvl>
+    <w:lvl w:ilvl="3" w:tplc="04090001" w:tentative="1">
+      <w:start w:val="1"/>
+      <w:numFmt w:val="bullet"/>
+      <w:lvlText w:val=""/>
+      <w:lvlJc w:val="left"/>
+      <w:pPr>
+        <w:ind w:left="4320" w:hanging="360"/>
+      </w:pPr>
+      <w:rPr>
+        <w:rFonts w:ascii="Symbol" w:hAnsi="Symbol" w:hint="default"/>
+      </w:rPr>
+    </w:lvl>
+    <w:lvl w:ilvl="4" w:tplc="04090003" w:tentative="1">
+      <w:start w:val="1"/>
+      <w:numFmt w:val="bullet"/>
+      <w:lvlText w:val="o"/>
+      <w:lvlJc w:val="left"/>
+      <w:pPr>
+        <w:ind w:left="5040" w:hanging="360"/>
+      </w:pPr>
+      <w:rPr>
+        <w:rFonts w:ascii="Courier New" w:hAnsi="Courier New" w:cs="Courier New" w:hint="default"/>
+      </w:rPr>
+    </w:lvl>
+    <w:lvl w:ilvl="5" w:tplc="04090005" w:tentative="1">
+      <w:start w:val="1"/>
+      <w:numFmt w:val="bullet"/>
+      <w:lvlText w:val=""/>
+      <w:lvlJc w:val="left"/>
+      <w:pPr>
+        <w:ind w:left="5760" w:hanging="360"/>
+      </w:pPr>
+      <w:rPr>
+        <w:rFonts w:ascii="Wingdings" w:hAnsi="Wingdings" w:hint="default"/>
+      </w:rPr>
+    </w:lvl>
+    <w:lvl w:ilvl="6" w:tplc="04090001" w:tentative="1">
+      <w:start w:val="1"/>
+      <w:numFmt w:val="bullet"/>
+      <w:lvlText w:val=""/>
+      <w:lvlJc w:val="left"/>
+      <w:pPr>
+        <w:ind w:left="6480" w:hanging="360"/>
+      </w:pPr>
+      <w:rPr>
+        <w:rFonts w:ascii="Symbol" w:hAnsi="Symbol" w:hint="default"/>
+      </w:rPr>
+    </w:lvl>
+    <w:lvl w:ilvl="7" w:tplc="04090003" w:tentative="1">
+      <w:start w:val="1"/>
+      <w:numFmt w:val="bullet"/>
+      <w:lvlText w:val="o"/>
+      <w:lvlJc w:val="left"/>
+      <w:pPr>
+        <w:ind w:left="7200" w:hanging="360"/>
+      </w:pPr>
+      <w:rPr>
+        <w:rFonts w:ascii="Courier New" w:hAnsi="Courier New" w:cs="Courier New" w:hint="default"/>
+      </w:rPr>
+    </w:lvl>
+    <w:lvl w:ilvl="8" w:tplc="04090005" w:tentative="1">
+      <w:start w:val="1"/>
+      <w:numFmt w:val="bullet"/>
+      <w:lvlText w:val=""/>
+      <w:lvlJc w:val="left"/>
+      <w:pPr>
+        <w:ind w:left="7920" w:hanging="360"/>
+      </w:pPr>
+      <w:rPr>
+        <w:rFonts w:ascii="Wingdings" w:hAnsi="Wingdings" w:hint="default"/>
+      </w:rPr>
+    </w:lvl>
+  </w:abstractNum>
+  <w:abstractNum w:abstractNumId="19">
     <w:nsid w:val="76B14709"/>
     <w:multiLevelType w:val="hybridMultilevel"/>
     <w:tmpl w:val="AB0687FC"/>
@@ -9293,7 +10445,7 @@
       </w:rPr>
     </w:lvl>
   </w:abstractNum>
-  <w:abstractNum w:abstractNumId="15">
+  <w:abstractNum w:abstractNumId="20">
     <w:nsid w:val="7A0D0C03"/>
     <w:multiLevelType w:val="hybridMultilevel"/>
     <w:tmpl w:val="E3889E32"/>
@@ -9407,52 +10559,67 @@
     </w:lvl>
   </w:abstractNum>
   <w:num w:numId="1">
-    <w:abstractNumId w:val="4"/>
+    <w:abstractNumId w:val="6"/>
   </w:num>
   <w:num w:numId="2">
+    <w:abstractNumId w:val="11"/>
+  </w:num>
+  <w:num w:numId="3">
+    <w:abstractNumId w:val="15"/>
+  </w:num>
+  <w:num w:numId="4">
+    <w:abstractNumId w:val="16"/>
+  </w:num>
+  <w:num w:numId="5">
     <w:abstractNumId w:val="8"/>
   </w:num>
-  <w:num w:numId="3">
-    <w:abstractNumId w:val="11"/>
-  </w:num>
-  <w:num w:numId="4">
-    <w:abstractNumId w:val="12"/>
-  </w:num>
-  <w:num w:numId="5">
-    <w:abstractNumId w:val="6"/>
-  </w:num>
   <w:num w:numId="6">
-    <w:abstractNumId w:val="15"/>
+    <w:abstractNumId w:val="20"/>
   </w:num>
   <w:num w:numId="7">
+    <w:abstractNumId w:val="14"/>
+  </w:num>
+  <w:num w:numId="8">
+    <w:abstractNumId w:val="7"/>
+  </w:num>
+  <w:num w:numId="9">
+    <w:abstractNumId w:val="3"/>
+  </w:num>
+  <w:num w:numId="10">
+    <w:abstractNumId w:val="17"/>
+  </w:num>
+  <w:num w:numId="11">
     <w:abstractNumId w:val="10"/>
   </w:num>
-  <w:num w:numId="8">
+  <w:num w:numId="12">
+    <w:abstractNumId w:val="19"/>
+  </w:num>
+  <w:num w:numId="13">
     <w:abstractNumId w:val="5"/>
   </w:num>
-  <w:num w:numId="9">
-    <w:abstractNumId w:val="1"/>
-  </w:num>
-  <w:num w:numId="10">
-    <w:abstractNumId w:val="13"/>
-  </w:num>
-  <w:num w:numId="11">
-    <w:abstractNumId w:val="7"/>
-  </w:num>
-  <w:num w:numId="12">
-    <w:abstractNumId w:val="14"/>
-  </w:num>
-  <w:num w:numId="13">
-    <w:abstractNumId w:val="3"/>
-  </w:num>
   <w:num w:numId="14">
-    <w:abstractNumId w:val="2"/>
+    <w:abstractNumId w:val="4"/>
   </w:num>
   <w:num w:numId="15">
     <w:abstractNumId w:val="0"/>
   </w:num>
   <w:num w:numId="16">
+    <w:abstractNumId w:val="13"/>
+  </w:num>
+  <w:num w:numId="17">
+    <w:abstractNumId w:val="12"/>
+  </w:num>
+  <w:num w:numId="18">
+    <w:abstractNumId w:val="1"/>
+  </w:num>
+  <w:num w:numId="19">
     <w:abstractNumId w:val="9"/>
+  </w:num>
+  <w:num w:numId="20">
+    <w:abstractNumId w:val="18"/>
+  </w:num>
+  <w:num w:numId="21">
+    <w:abstractNumId w:val="2"/>
   </w:num>
 </w:numbering>
 </file>
@@ -9736,6 +10903,7 @@
   <w:style w:type="character" w:default="1" w:styleId="DefaultParagraphFont">
     <w:name w:val="Default Paragraph Font"/>
     <w:uiPriority w:val="1"/>
+    <w:semiHidden/>
     <w:unhideWhenUsed/>
   </w:style>
   <w:style w:type="table" w:default="1" w:styleId="TableNormal">

</xml_diff>

<commit_message>
Added the user guide to the project documentation and to the main read me file
</commit_message>
<xml_diff>
--- a/Image Correction For Color Blind/Documantation/Project Documentation.docx
+++ b/Image Correction For Color Blind/Documantation/Project Documentation.docx
@@ -926,6 +926,8 @@
         <w:pStyle w:val="Heading1"/>
         <w:bidi w:val="0"/>
       </w:pPr>
+      <w:bookmarkStart w:id="0" w:name="_Chosen_Algorithms"/>
+      <w:bookmarkEnd w:id="0"/>
       <w:r>
         <w:lastRenderedPageBreak/>
         <w:t>Chosen Algorithms</w:t>
@@ -1112,7 +1114,7 @@
           <w:noProof/>
         </w:rPr>
         <w:drawing>
-          <wp:anchor distT="0" distB="0" distL="114300" distR="114300" simplePos="0" relativeHeight="251659264" behindDoc="0" locked="0" layoutInCell="1" allowOverlap="1" wp14:anchorId="192E584C" wp14:editId="21FE129C">
+          <wp:anchor distT="0" distB="0" distL="114300" distR="114300" simplePos="0" relativeHeight="251659264" behindDoc="0" locked="0" layoutInCell="1" allowOverlap="1" wp14:anchorId="7877D62D" wp14:editId="28606A58">
             <wp:simplePos x="0" y="0"/>
             <wp:positionH relativeFrom="column">
               <wp:posOffset>885190</wp:posOffset>
@@ -2629,10 +2631,10 @@
             <v:path o:extrusionok="f" gradientshapeok="t" o:connecttype="rect"/>
             <o:lock v:ext="edit" aspectratio="t"/>
           </v:shapetype>
-          <v:shape id="_x0000_i1025" type="#_x0000_t75" style="width:64.2pt;height:55.8pt" o:ole="">
+          <v:shape id="_x0000_i1025" type="#_x0000_t75" style="width:63.95pt;height:55.9pt" o:ole="">
             <v:imagedata r:id="rId11" o:title=""/>
           </v:shape>
-          <o:OLEObject Type="Embed" ProgID="Equation.DSMT4" ShapeID="_x0000_i1025" DrawAspect="Content" ObjectID="_1433411760" r:id="rId12"/>
+          <o:OLEObject Type="Embed" ProgID="Equation.DSMT4" ShapeID="_x0000_i1025" DrawAspect="Content" ObjectID="_1433435162" r:id="rId12"/>
         </w:object>
       </w:r>
       <w:r>
@@ -2654,10 +2656,10 @@
           <w:position w:val="-50"/>
         </w:rPr>
         <w:object w:dxaOrig="1280" w:dyaOrig="1120">
-          <v:shape id="_x0000_i1026" type="#_x0000_t75" style="width:64.2pt;height:55.8pt" o:ole="">
+          <v:shape id="_x0000_i1026" type="#_x0000_t75" style="width:63.95pt;height:55.9pt" o:ole="">
             <v:imagedata r:id="rId13" o:title=""/>
           </v:shape>
-          <o:OLEObject Type="Embed" ProgID="Equation.DSMT4" ShapeID="_x0000_i1026" DrawAspect="Content" ObjectID="_1433411761" r:id="rId14"/>
+          <o:OLEObject Type="Embed" ProgID="Equation.DSMT4" ShapeID="_x0000_i1026" DrawAspect="Content" ObjectID="_1433435163" r:id="rId14"/>
         </w:object>
       </w:r>
       <w:proofErr w:type="spellStart"/>
@@ -2679,10 +2681,10 @@
           <w:position w:val="-50"/>
         </w:rPr>
         <w:object w:dxaOrig="1460" w:dyaOrig="1120">
-          <v:shape id="_x0000_i1027" type="#_x0000_t75" style="width:73.2pt;height:55.8pt" o:ole="">
+          <v:shape id="_x0000_i1027" type="#_x0000_t75" style="width:73.05pt;height:55.9pt" o:ole="">
             <v:imagedata r:id="rId15" o:title=""/>
           </v:shape>
-          <o:OLEObject Type="Embed" ProgID="Equation.DSMT4" ShapeID="_x0000_i1027" DrawAspect="Content" ObjectID="_1433411762" r:id="rId16"/>
+          <o:OLEObject Type="Embed" ProgID="Equation.DSMT4" ShapeID="_x0000_i1027" DrawAspect="Content" ObjectID="_1433435164" r:id="rId16"/>
         </w:object>
       </w:r>
     </w:p>
@@ -3575,10 +3577,7 @@
         <w:t>A</w:t>
       </w:r>
       <w:r>
-        <w:t>dvantage</w:t>
-      </w:r>
-      <w:r>
-        <w:t>s</w:t>
+        <w:t>dvantages</w:t>
       </w:r>
       <w:r>
         <w:t xml:space="preserve">: </w:t>
@@ -3628,13 +3627,7 @@
         <w:bidi w:val="0"/>
       </w:pPr>
       <w:r>
-        <w:t>D</w:t>
-      </w:r>
-      <w:r>
-        <w:t>isadvantage</w:t>
-      </w:r>
-      <w:r>
-        <w:t>s:</w:t>
+        <w:t>Disadvantages:</w:t>
       </w:r>
     </w:p>
     <w:p>
@@ -3667,10 +3660,7 @@
         <w:t xml:space="preserve">There is predefined threshold </w:t>
       </w:r>
       <w:r>
-        <w:t>to tell apart</w:t>
-      </w:r>
-      <w:r>
-        <w:t xml:space="preserve"> </w:t>
+        <w:t xml:space="preserve">to tell apart </w:t>
       </w:r>
       <w:proofErr w:type="spellStart"/>
       <w:r>
@@ -3744,24 +3734,15 @@
         <w:bidi w:val="0"/>
       </w:pPr>
       <w:r>
-        <w:t xml:space="preserve">Modifying </w:t>
-      </w:r>
-      <w:r>
-        <w:t xml:space="preserve">all of the original </w:t>
+        <w:t xml:space="preserve">Modifying all of the original </w:t>
       </w:r>
       <w:proofErr w:type="gramStart"/>
       <w:r>
-        <w:t xml:space="preserve">image </w:t>
-      </w:r>
-      <w:r>
-        <w:t xml:space="preserve"> using</w:t>
+        <w:t>image  using</w:t>
       </w:r>
       <w:proofErr w:type="gramEnd"/>
       <w:r>
-        <w:t xml:space="preserve"> modification matrix M</w:t>
-      </w:r>
-      <w:r>
-        <w:t>.</w:t>
+        <w:t xml:space="preserve"> modification matrix M.</w:t>
       </w:r>
     </w:p>
     <w:p>
@@ -3813,10 +3794,7 @@
         <w:t>odify</w:t>
       </w:r>
       <w:r>
-        <w:t xml:space="preserve"> all pixels with a</w:t>
-      </w:r>
-      <w:r>
-        <w:t xml:space="preserve"> </w:t>
+        <w:t xml:space="preserve"> all pixels with a </w:t>
       </w:r>
       <w:proofErr w:type="gramStart"/>
       <w:r>
@@ -3857,10 +3835,7 @@
         <w:bidi w:val="0"/>
       </w:pPr>
       <w:r>
-        <w:t xml:space="preserve">Less </w:t>
-      </w:r>
-      <w:r>
-        <w:t>Preserving naturalness</w:t>
+        <w:t>Less Preserving naturalness</w:t>
       </w:r>
     </w:p>
     <w:p>
@@ -3875,72 +3850,130 @@
       </w:r>
       <w:proofErr w:type="spellEnd"/>
       <w:r>
+        <w:t xml:space="preserve"> Colors that </w:t>
+      </w:r>
+      <w:r>
+        <w:t>color-deficient viewer</w:t>
+      </w:r>
+      <w:r>
+        <w:t xml:space="preserve"> have no problem seeing.</w:t>
+      </w:r>
+    </w:p>
+    <w:p>
+      <w:pPr>
+        <w:bidi w:val="0"/>
+        <w:rPr>
+          <w:rtl/>
+        </w:rPr>
+      </w:pPr>
+      <w:r>
+        <w:t xml:space="preserve">We </w:t>
+      </w:r>
+      <w:r>
+        <w:t>use</w:t>
+      </w:r>
+      <w:r>
+        <w:t xml:space="preserve"> the second approach, </w:t>
+      </w:r>
+      <w:proofErr w:type="gramStart"/>
+      <w:r>
+        <w:t>Modifying</w:t>
+      </w:r>
+      <w:proofErr w:type="gramEnd"/>
+      <w:r>
+        <w:t xml:space="preserve"> all of the original image</w:t>
+      </w:r>
+      <w:r>
         <w:t xml:space="preserve"> </w:t>
       </w:r>
       <w:r>
-        <w:t xml:space="preserve">Colors that </w:t>
-      </w:r>
-      <w:r>
-        <w:t>color-deficient viewer</w:t>
-      </w:r>
-      <w:r>
-        <w:t xml:space="preserve"> have no problem seeing</w:t>
-      </w:r>
-      <w:r>
-        <w:t>.</w:t>
-      </w:r>
-    </w:p>
-    <w:p>
-      <w:pPr>
-        <w:bidi w:val="0"/>
+        <w:t>because </w:t>
+      </w:r>
+      <w:r>
+        <w:t>t</w:t>
+      </w:r>
+      <w:r>
+        <w:t xml:space="preserve">he Naturalness is only </w:t>
+      </w:r>
+      <w:r>
+        <w:t>Slightly</w:t>
+      </w:r>
+      <w:r>
         <w:rPr>
           <w:rFonts w:hint="cs"/>
           <w:rtl/>
         </w:rPr>
-      </w:pPr>
-      <w:r>
-        <w:t xml:space="preserve">We </w:t>
-      </w:r>
-      <w:r>
-        <w:t>use</w:t>
-      </w:r>
-      <w:r>
-        <w:t xml:space="preserve"> the second approach, </w:t>
+        <w:t xml:space="preserve"> </w:t>
+      </w:r>
+      <w:r>
+        <w:t>damaged</w:t>
+      </w:r>
+      <w:r>
+        <w:t>.</w:t>
+      </w:r>
+    </w:p>
+    <w:p>
+      <w:pPr>
+        <w:bidi w:val="0"/>
+      </w:pPr>
+      <w:proofErr w:type="spellStart"/>
+      <w:r>
+        <w:t>Ccorrect</w:t>
+      </w:r>
+      <w:proofErr w:type="spellEnd"/>
+      <w:r>
+        <w:t xml:space="preserve"> are colors that the color blind </w:t>
       </w:r>
       <w:proofErr w:type="gramStart"/>
       <w:r>
-        <w:t>Modifying</w:t>
+        <w:t>person see</w:t>
       </w:r>
       <w:proofErr w:type="gramEnd"/>
       <w:r>
-        <w:t xml:space="preserve"> all of the original </w:t>
-      </w:r>
-      <w:r>
-        <w:t>image</w:t>
-      </w:r>
+        <w:t xml:space="preserve"> correctly (with very small error)</w:t>
+      </w:r>
+      <w:r>
+        <w:t xml:space="preserve">, </w:t>
+      </w:r>
+      <w:r>
+        <w:t xml:space="preserve">since </w:t>
+      </w:r>
+      <w:r>
+        <w:t>w</w:t>
+      </w:r>
+      <w:r>
+        <w:t xml:space="preserve">e </w:t>
+      </w:r>
+      <w:proofErr w:type="spellStart"/>
+      <w:r>
+        <w:t>daltonize</w:t>
+      </w:r>
+      <w:proofErr w:type="spellEnd"/>
       <w:r>
         <w:t xml:space="preserve"> </w:t>
       </w:r>
       <w:r>
-        <w:t>because</w:t>
-      </w:r>
-      <w:r>
-        <w:t> </w:t>
-      </w:r>
-      <w:r>
-        <w:t>t</w:t>
-      </w:r>
-      <w:r>
-        <w:t>he N</w:t>
-      </w:r>
-      <w:r>
-        <w:t>aturalness</w:t>
-      </w:r>
-      <w:r>
-        <w:t xml:space="preserve"> is only </w:t>
-      </w:r>
-      <w:r>
-        <w:t>Slightly</w:t>
+        <w:t>correspondingly</w:t>
+      </w:r>
+      <w:r>
+        <w:t xml:space="preserve"> to the </w:t>
+      </w:r>
+      <w:r>
+        <w:t>Error</w:t>
+      </w:r>
+      <w:r>
+        <w:t xml:space="preserve">, the colors in </w:t>
+      </w:r>
+      <w:proofErr w:type="spellStart"/>
+      <w:r>
+        <w:t>Ccorrect</w:t>
+      </w:r>
+      <w:proofErr w:type="spellEnd"/>
+      <w:r>
+        <w:t xml:space="preserve"> are </w:t>
+      </w:r>
+      <w:r>
+        <w:t>hardly</w:t>
       </w:r>
       <w:r>
         <w:rPr>
@@ -3950,80 +3983,18 @@
         <w:t xml:space="preserve"> </w:t>
       </w:r>
       <w:r>
-        <w:t>damaged</w:t>
-      </w:r>
-      <w:r>
-        <w:t>.</w:t>
-      </w:r>
-    </w:p>
-    <w:p>
-      <w:pPr>
-        <w:bidi w:val="0"/>
-      </w:pPr>
-      <w:proofErr w:type="spellStart"/>
-      <w:r>
-        <w:t>Ccorrect</w:t>
-      </w:r>
-      <w:proofErr w:type="spellEnd"/>
-      <w:r>
-        <w:t xml:space="preserve"> are </w:t>
-      </w:r>
-      <w:r>
-        <w:t xml:space="preserve">colors that the color blind </w:t>
-      </w:r>
-      <w:proofErr w:type="gramStart"/>
-      <w:r>
-        <w:t>person see</w:t>
-      </w:r>
-      <w:proofErr w:type="gramEnd"/>
-      <w:r>
-        <w:t xml:space="preserve"> correctly</w:t>
-      </w:r>
-      <w:r>
-        <w:t xml:space="preserve"> (with very small error)</w:t>
-      </w:r>
-      <w:r>
-        <w:t xml:space="preserve">, </w:t>
-      </w:r>
-      <w:r>
-        <w:t xml:space="preserve">since </w:t>
-      </w:r>
-      <w:r>
-        <w:t>w</w:t>
-      </w:r>
-      <w:r>
-        <w:t xml:space="preserve">e </w:t>
-      </w:r>
-      <w:proofErr w:type="spellStart"/>
-      <w:r>
-        <w:t>daltonize</w:t>
-      </w:r>
-      <w:proofErr w:type="spellEnd"/>
-      <w:r>
-        <w:t xml:space="preserve"> </w:t>
-      </w:r>
-      <w:r>
-        <w:t>correspondingly</w:t>
-      </w:r>
-      <w:r>
-        <w:t xml:space="preserve"> to the </w:t>
-      </w:r>
-      <w:r>
-        <w:t>Error</w:t>
-      </w:r>
-      <w:r>
-        <w:t xml:space="preserve">, the colors in </w:t>
-      </w:r>
-      <w:proofErr w:type="spellStart"/>
-      <w:r>
-        <w:t>Ccorrect</w:t>
-      </w:r>
-      <w:proofErr w:type="spellEnd"/>
-      <w:r>
-        <w:t xml:space="preserve"> are </w:t>
-      </w:r>
-      <w:r>
-        <w:t>hardly</w:t>
+        <w:t>changed.</w:t>
+      </w:r>
+    </w:p>
+    <w:p>
+      <w:pPr>
+        <w:bidi w:val="0"/>
+      </w:pPr>
+      <w:r>
+        <w:t xml:space="preserve">We gain much smoother image with </w:t>
+      </w:r>
+      <w:r>
+        <w:t>Slightly</w:t>
       </w:r>
       <w:r>
         <w:rPr>
@@ -4033,31 +4004,7 @@
         <w:t xml:space="preserve"> </w:t>
       </w:r>
       <w:r>
-        <w:t>changed.</w:t>
-      </w:r>
-    </w:p>
-    <w:p>
-      <w:pPr>
-        <w:bidi w:val="0"/>
-      </w:pPr>
-      <w:r>
-        <w:t xml:space="preserve">We gain much smoother image with </w:t>
-      </w:r>
-      <w:r>
-        <w:t>Slightly</w:t>
-      </w:r>
-      <w:r>
-        <w:rPr>
-          <w:rFonts w:hint="cs"/>
-          <w:rtl/>
-        </w:rPr>
-        <w:t xml:space="preserve"> </w:t>
-      </w:r>
-      <w:r>
-        <w:t>Naturalness</w:t>
-      </w:r>
-      <w:r>
-        <w:t xml:space="preserve"> </w:t>
+        <w:t xml:space="preserve">Naturalness </w:t>
       </w:r>
       <w:r>
         <w:t>damage</w:t>
@@ -4065,8 +4012,6 @@
       <w:r>
         <w:t>.</w:t>
       </w:r>
-      <w:bookmarkStart w:id="0" w:name="_GoBack"/>
-      <w:bookmarkEnd w:id="0"/>
     </w:p>
     <w:p>
       <w:pPr>
@@ -4133,7 +4078,7 @@
           <w:noProof/>
         </w:rPr>
         <w:drawing>
-          <wp:anchor distT="0" distB="0" distL="114300" distR="114300" simplePos="0" relativeHeight="251660288" behindDoc="1" locked="0" layoutInCell="1" allowOverlap="1" wp14:anchorId="30580062" wp14:editId="3B1383D2">
+          <wp:anchor distT="0" distB="0" distL="114300" distR="114300" simplePos="0" relativeHeight="251660288" behindDoc="1" locked="0" layoutInCell="1" allowOverlap="1" wp14:anchorId="15DC7E53" wp14:editId="46E6ED26">
             <wp:simplePos x="0" y="0"/>
             <wp:positionH relativeFrom="column">
               <wp:posOffset>132715</wp:posOffset>
@@ -4287,7 +4232,7 @@
           <w:szCs w:val="48"/>
         </w:rPr>
         <w:drawing>
-          <wp:anchor distT="0" distB="0" distL="114300" distR="114300" simplePos="0" relativeHeight="251661312" behindDoc="1" locked="0" layoutInCell="1" allowOverlap="1" wp14:anchorId="76B4EF6B" wp14:editId="1651DDCD">
+          <wp:anchor distT="0" distB="0" distL="114300" distR="114300" simplePos="0" relativeHeight="251661312" behindDoc="1" locked="0" layoutInCell="1" allowOverlap="1" wp14:anchorId="2424B115" wp14:editId="2EAA4A26">
             <wp:simplePos x="0" y="0"/>
             <wp:positionH relativeFrom="column">
               <wp:posOffset>169850</wp:posOffset>
@@ -4428,7 +4373,7 @@
         </w:rPr>
         <w:lastRenderedPageBreak/>
         <w:drawing>
-          <wp:anchor distT="0" distB="0" distL="114300" distR="114300" simplePos="0" relativeHeight="251662336" behindDoc="1" locked="0" layoutInCell="1" allowOverlap="1" wp14:anchorId="5DB6B3C0" wp14:editId="451AA205">
+          <wp:anchor distT="0" distB="0" distL="114300" distR="114300" simplePos="0" relativeHeight="251662336" behindDoc="1" locked="0" layoutInCell="1" allowOverlap="1" wp14:anchorId="55EB4D46" wp14:editId="3F005C7B">
             <wp:simplePos x="0" y="0"/>
             <wp:positionH relativeFrom="column">
               <wp:posOffset>-201625</wp:posOffset>
@@ -4584,7 +4529,7 @@
           <w:rtl/>
         </w:rPr>
         <w:drawing>
-          <wp:anchor distT="0" distB="0" distL="114300" distR="114300" simplePos="0" relativeHeight="251663360" behindDoc="1" locked="0" layoutInCell="1" allowOverlap="1" wp14:anchorId="29C6686B" wp14:editId="3BA0991A">
+          <wp:anchor distT="0" distB="0" distL="114300" distR="114300" simplePos="0" relativeHeight="251663360" behindDoc="1" locked="0" layoutInCell="1" allowOverlap="1" wp14:anchorId="0BE8C3A9" wp14:editId="7BA6F039">
             <wp:simplePos x="0" y="0"/>
             <wp:positionH relativeFrom="column">
               <wp:posOffset>-983615</wp:posOffset>
@@ -4806,89 +4751,1063 @@
     </w:p>
     <w:p>
       <w:pPr>
+        <w:pStyle w:val="Heading3"/>
+      </w:pPr>
+      <w:r>
+        <w:t>Project structure:</w:t>
+      </w:r>
+    </w:p>
+    <w:p>
+      <w:pPr>
+        <w:bidi w:val="0"/>
+      </w:pPr>
+      <w:r>
+        <w:t>This code is divided into couple of folders:</w:t>
+      </w:r>
+    </w:p>
+    <w:p>
+      <w:pPr>
+        <w:pStyle w:val="ListParagraph"/>
+        <w:numPr>
+          <w:ilvl w:val="0"/>
+          <w:numId w:val="22"/>
+        </w:numPr>
+        <w:bidi w:val="0"/>
+      </w:pPr>
+      <w:r>
+        <w:t>Color Blind simulation - implements the "LMS Based Simulation algorithm" which described in the project documentation file.</w:t>
+      </w:r>
+    </w:p>
+    <w:p>
+      <w:pPr>
+        <w:pStyle w:val="ListParagraph"/>
+        <w:numPr>
+          <w:ilvl w:val="0"/>
+          <w:numId w:val="22"/>
+        </w:numPr>
+        <w:bidi w:val="0"/>
+      </w:pPr>
+      <w:proofErr w:type="spellStart"/>
+      <w:r>
+        <w:t>Daltonize</w:t>
+      </w:r>
+      <w:proofErr w:type="spellEnd"/>
+      <w:r>
+        <w:t xml:space="preserve"> - implements the chosen "</w:t>
+      </w:r>
+      <w:proofErr w:type="spellStart"/>
+      <w:r>
+        <w:t>Daltonize</w:t>
+      </w:r>
+      <w:proofErr w:type="spellEnd"/>
+      <w:r>
+        <w:t>" algorithm which described in the project documentation file.</w:t>
+      </w:r>
+    </w:p>
+    <w:p>
+      <w:pPr>
+        <w:pStyle w:val="ListParagraph"/>
+        <w:numPr>
+          <w:ilvl w:val="0"/>
+          <w:numId w:val="22"/>
+        </w:numPr>
+        <w:bidi w:val="0"/>
+      </w:pPr>
+      <w:proofErr w:type="spellStart"/>
+      <w:r>
+        <w:t>Misc</w:t>
+      </w:r>
+      <w:proofErr w:type="spellEnd"/>
+      <w:r>
+        <w:t xml:space="preserve"> - A service functions which supports the previous algorithms.</w:t>
+      </w:r>
+    </w:p>
+    <w:p>
+      <w:pPr>
+        <w:pStyle w:val="ListParagraph"/>
+        <w:numPr>
+          <w:ilvl w:val="0"/>
+          <w:numId w:val="22"/>
+        </w:numPr>
+        <w:bidi w:val="0"/>
+      </w:pPr>
+      <w:r>
+        <w:t>The main folder - Holds the graphical user interface for this project and a demo script.</w:t>
+      </w:r>
+    </w:p>
+    <w:p>
+      <w:pPr>
+        <w:bidi w:val="0"/>
+        <w:rPr>
+          <w:rtl/>
+        </w:rPr>
+      </w:pPr>
+      <w:r>
+        <w:t>For documentation and function</w:t>
+      </w:r>
+      <w:r>
+        <w:t xml:space="preserve"> guides for folders </w:t>
+      </w:r>
+      <w:proofErr w:type="gramStart"/>
+      <w:r>
+        <w:t>1 ,</w:t>
+      </w:r>
+      <w:proofErr w:type="gramEnd"/>
+      <w:r>
+        <w:t xml:space="preserve"> 2 </w:t>
+      </w:r>
+      <w:r>
+        <w:t xml:space="preserve">and 3, please see the </w:t>
+      </w:r>
+      <w:r>
+        <w:t>"</w:t>
+      </w:r>
+      <w:hyperlink w:anchor="_Chosen_Algorithms" w:history="1">
+        <w:r>
+          <w:rPr>
+            <w:rStyle w:val="Hyperlink"/>
+          </w:rPr>
+          <w:t>Chosen Algorithms</w:t>
+        </w:r>
+      </w:hyperlink>
+      <w:r>
+        <w:t>" section</w:t>
+      </w:r>
+      <w:r>
+        <w:t xml:space="preserve"> and the readme file in each</w:t>
+      </w:r>
+      <w:r>
+        <w:t xml:space="preserve"> code</w:t>
+      </w:r>
+      <w:r>
+        <w:t xml:space="preserve"> folder.</w:t>
+      </w:r>
+    </w:p>
+    <w:p>
+      <w:pPr>
         <w:bidi w:val="0"/>
         <w:jc w:val="center"/>
         <w:rPr>
-          <w:rFonts w:asciiTheme="majorBidi" w:hAnsiTheme="majorBidi" w:cstheme="majorBidi"/>
           <w:b/>
           <w:bCs/>
-          <w:sz w:val="48"/>
-          <w:szCs w:val="48"/>
-        </w:rPr>
-      </w:pPr>
-    </w:p>
-    <w:p>
-      <w:pPr>
-        <w:bidi w:val="0"/>
-        <w:jc w:val="center"/>
-        <w:rPr>
-          <w:rFonts w:asciiTheme="majorBidi" w:hAnsiTheme="majorBidi" w:cstheme="majorBidi"/>
-          <w:b/>
-          <w:bCs/>
-          <w:sz w:val="48"/>
-          <w:szCs w:val="48"/>
-        </w:rPr>
-      </w:pPr>
-    </w:p>
-    <w:p>
-      <w:pPr>
-        <w:bidi w:val="0"/>
-        <w:jc w:val="center"/>
-        <w:rPr>
-          <w:rFonts w:asciiTheme="majorBidi" w:hAnsiTheme="majorBidi" w:cstheme="majorBidi"/>
-          <w:b/>
-          <w:bCs/>
-          <w:sz w:val="48"/>
-          <w:szCs w:val="48"/>
-        </w:rPr>
-      </w:pPr>
-    </w:p>
-    <w:p>
-      <w:pPr>
-        <w:bidi w:val="0"/>
-        <w:jc w:val="center"/>
-        <w:rPr>
-          <w:rFonts w:asciiTheme="majorBidi" w:hAnsiTheme="majorBidi" w:cstheme="majorBidi"/>
-          <w:b/>
-          <w:bCs/>
-          <w:sz w:val="48"/>
-          <w:szCs w:val="48"/>
-        </w:rPr>
-      </w:pPr>
-    </w:p>
-    <w:p>
-      <w:pPr>
-        <w:bidi w:val="0"/>
-        <w:jc w:val="center"/>
-        <w:rPr>
-          <w:rFonts w:asciiTheme="majorBidi" w:hAnsiTheme="majorBidi" w:cstheme="majorBidi"/>
-          <w:b/>
-          <w:bCs/>
-          <w:sz w:val="48"/>
-          <w:szCs w:val="48"/>
-        </w:rPr>
-      </w:pPr>
-    </w:p>
-    <w:p>
-      <w:pPr>
-        <w:bidi w:val="0"/>
-        <w:rPr>
-          <w:rFonts w:asciiTheme="majorBidi" w:hAnsiTheme="majorBidi" w:cstheme="majorBidi"/>
-          <w:b/>
-          <w:bCs/>
-          <w:sz w:val="48"/>
-          <w:szCs w:val="48"/>
-        </w:rPr>
-      </w:pPr>
-      <w:r>
-        <w:rPr>
-          <w:rFonts w:asciiTheme="majorBidi" w:hAnsiTheme="majorBidi" w:cstheme="majorBidi"/>
-          <w:b/>
-          <w:bCs/>
-          <w:sz w:val="48"/>
-          <w:szCs w:val="48"/>
-        </w:rPr>
-        <w:br w:type="page"/>
+          <w:smallCaps/>
+          <w:color w:val="FF0000"/>
+          <w:spacing w:val="5"/>
+          <w:sz w:val="16"/>
+          <w:szCs w:val="16"/>
+        </w:rPr>
+      </w:pPr>
+      <w:r>
+        <w:rPr>
+          <w:rStyle w:val="BookTitle"/>
+          <w:color w:val="FF0000"/>
+          <w:sz w:val="16"/>
+          <w:szCs w:val="16"/>
+        </w:rPr>
+        <w:t>The project was</w:t>
+      </w:r>
+      <w:r>
+        <w:rPr>
+          <w:rStyle w:val="BookTitle"/>
+          <w:color w:val="FF0000"/>
+          <w:sz w:val="16"/>
+          <w:szCs w:val="16"/>
+        </w:rPr>
+        <w:t xml:space="preserve"> built and tested o</w:t>
+      </w:r>
+      <w:r>
+        <w:rPr>
+          <w:rStyle w:val="BookTitle"/>
+          <w:color w:val="FF0000"/>
+          <w:sz w:val="16"/>
+          <w:szCs w:val="16"/>
+        </w:rPr>
+        <w:t>nly on the "MATLAB R2013a" Ide</w:t>
+      </w:r>
+    </w:p>
+    <w:p>
+      <w:pPr>
+        <w:pStyle w:val="Heading3"/>
+      </w:pPr>
+      <w:r>
+        <w:t xml:space="preserve">Main folder guide </w:t>
+      </w:r>
+      <w:proofErr w:type="gramStart"/>
+      <w:r>
+        <w:t>( The</w:t>
+      </w:r>
+      <w:proofErr w:type="gramEnd"/>
+      <w:r>
+        <w:t xml:space="preserve"> </w:t>
+      </w:r>
+      <w:r>
+        <w:t>graphical</w:t>
+      </w:r>
+      <w:r>
+        <w:t xml:space="preserve"> user interface and the demo scripts):</w:t>
+      </w:r>
+    </w:p>
+    <w:p>
+      <w:pPr>
+        <w:bidi w:val="0"/>
+        <w:rPr>
+          <w:rtl/>
+        </w:rPr>
+      </w:pPr>
+    </w:p>
+    <w:p>
+      <w:pPr>
+        <w:pStyle w:val="Heading4"/>
+        <w:bidi w:val="0"/>
+      </w:pPr>
+      <w:r>
+        <w:t>Graphical</w:t>
+      </w:r>
+      <w:r>
+        <w:t xml:space="preserve"> user interface :</w:t>
+      </w:r>
+    </w:p>
+    <w:p>
+      <w:pPr>
+        <w:bidi w:val="0"/>
+      </w:pPr>
+      <w:r>
+        <w:t xml:space="preserve">To run the </w:t>
+      </w:r>
+      <w:r>
+        <w:t>graphical</w:t>
+      </w:r>
+      <w:r>
+        <w:t xml:space="preserve"> user interface please enter in the command window the command: "</w:t>
+      </w:r>
+      <w:proofErr w:type="spellStart"/>
+      <w:r>
+        <w:t>ColorCorrectionForColorBlind</w:t>
+      </w:r>
+      <w:proofErr w:type="spellEnd"/>
+      <w:r>
+        <w:t>".</w:t>
+      </w:r>
+    </w:p>
+    <w:p>
+      <w:pPr>
+        <w:bidi w:val="0"/>
+      </w:pPr>
+      <w:r>
+        <w:t xml:space="preserve">A </w:t>
+      </w:r>
+      <w:r>
+        <w:t>graphical</w:t>
+      </w:r>
+      <w:r>
+        <w:t xml:space="preserve"> user interface should appear and the required folders will be added </w:t>
+      </w:r>
+      <w:r>
+        <w:t>automatically</w:t>
+      </w:r>
+      <w:r>
+        <w:t xml:space="preserve"> to the </w:t>
+      </w:r>
+      <w:proofErr w:type="spellStart"/>
+      <w:r>
+        <w:t>matlab</w:t>
+      </w:r>
+      <w:proofErr w:type="spellEnd"/>
+      <w:r>
+        <w:t xml:space="preserve"> included folders path.</w:t>
+      </w:r>
+    </w:p>
+    <w:p>
+      <w:pPr>
+        <w:bidi w:val="0"/>
+      </w:pPr>
+      <w:r>
+        <w:t xml:space="preserve">To get more information about the </w:t>
+      </w:r>
+      <w:r>
+        <w:t>graphical</w:t>
+      </w:r>
+      <w:r>
+        <w:t xml:space="preserve"> user interface please check the "</w:t>
+      </w:r>
+      <w:hyperlink w:anchor="_Graphical_user_interface" w:history="1">
+        <w:r>
+          <w:rPr>
+            <w:rStyle w:val="Hyperlink"/>
+          </w:rPr>
+          <w:t>Graphical</w:t>
+        </w:r>
+        <w:r>
+          <w:rPr>
+            <w:rStyle w:val="Hyperlink"/>
+          </w:rPr>
+          <w:t xml:space="preserve"> user interface - User Guide"</w:t>
+        </w:r>
+      </w:hyperlink>
+      <w:r>
+        <w:t xml:space="preserve"> section.</w:t>
+      </w:r>
+    </w:p>
+    <w:p>
+      <w:pPr>
+        <w:bidi w:val="0"/>
+        <w:rPr>
+          <w:rtl/>
+        </w:rPr>
+      </w:pPr>
+    </w:p>
+    <w:p>
+      <w:pPr>
+        <w:pStyle w:val="Heading4"/>
+        <w:bidi w:val="0"/>
+      </w:pPr>
+      <w:r>
+        <w:t>Demo script:</w:t>
+      </w:r>
+    </w:p>
+    <w:p>
+      <w:pPr>
+        <w:bidi w:val="0"/>
+      </w:pPr>
+      <w:r>
+        <w:t>To run the main demo script, enter in the command window the command "</w:t>
+      </w:r>
+      <w:proofErr w:type="spellStart"/>
+      <w:r>
+        <w:t>ColorCorrectionDemo</w:t>
+      </w:r>
+      <w:proofErr w:type="spellEnd"/>
+      <w:r>
+        <w:t>".</w:t>
+      </w:r>
+    </w:p>
+    <w:p>
+      <w:pPr>
+        <w:bidi w:val="0"/>
+      </w:pPr>
+      <w:r>
+        <w:t xml:space="preserve">This script first will add the required folders to the </w:t>
+      </w:r>
+      <w:proofErr w:type="spellStart"/>
+      <w:r>
+        <w:t>matlab</w:t>
+      </w:r>
+      <w:proofErr w:type="spellEnd"/>
+      <w:r>
+        <w:t xml:space="preserve"> included folders path.</w:t>
+      </w:r>
+    </w:p>
+    <w:p>
+      <w:pPr>
+        <w:bidi w:val="0"/>
+      </w:pPr>
+      <w:r>
+        <w:t>Then it will load 3 images from the Data folder: "Rai</w:t>
+      </w:r>
+      <w:r>
+        <w:t xml:space="preserve">nbow </w:t>
+      </w:r>
+      <w:proofErr w:type="spellStart"/>
+      <w:r>
+        <w:t>Fishes.bmp","Gaugin.bmp</w:t>
+      </w:r>
+      <w:proofErr w:type="spellEnd"/>
+      <w:r>
+        <w:t>" an</w:t>
+      </w:r>
+      <w:r>
+        <w:t>d "Flowers.bmp".</w:t>
+      </w:r>
+    </w:p>
+    <w:p>
+      <w:pPr>
+        <w:bidi w:val="0"/>
+      </w:pPr>
+      <w:r>
+        <w:t>For each image it will plot:</w:t>
+      </w:r>
+    </w:p>
+    <w:p>
+      <w:pPr>
+        <w:pStyle w:val="ListParagraph"/>
+        <w:numPr>
+          <w:ilvl w:val="0"/>
+          <w:numId w:val="24"/>
+        </w:numPr>
+        <w:bidi w:val="0"/>
+      </w:pPr>
+      <w:r>
+        <w:t xml:space="preserve">Color blind simulation image for </w:t>
+      </w:r>
+      <w:proofErr w:type="spellStart"/>
+      <w:proofErr w:type="gramStart"/>
+      <w:r>
+        <w:t>Protanopes</w:t>
+      </w:r>
+      <w:proofErr w:type="spellEnd"/>
+      <w:r>
+        <w:t xml:space="preserve"> ,</w:t>
+      </w:r>
+      <w:proofErr w:type="gramEnd"/>
+      <w:r>
+        <w:t xml:space="preserve"> </w:t>
+      </w:r>
+      <w:proofErr w:type="spellStart"/>
+      <w:r>
+        <w:t>Deuteranopes</w:t>
+      </w:r>
+      <w:proofErr w:type="spellEnd"/>
+      <w:r>
+        <w:t xml:space="preserve"> and </w:t>
+      </w:r>
+      <w:proofErr w:type="spellStart"/>
+      <w:r>
+        <w:t>Tritanopic</w:t>
+      </w:r>
+      <w:proofErr w:type="spellEnd"/>
+      <w:r>
+        <w:t>.</w:t>
+      </w:r>
+    </w:p>
+    <w:p>
+      <w:pPr>
+        <w:pStyle w:val="ListParagraph"/>
+        <w:numPr>
+          <w:ilvl w:val="0"/>
+          <w:numId w:val="24"/>
+        </w:numPr>
+        <w:bidi w:val="0"/>
+      </w:pPr>
+      <w:proofErr w:type="spellStart"/>
+      <w:r>
+        <w:t>Daltonize</w:t>
+      </w:r>
+      <w:proofErr w:type="spellEnd"/>
+      <w:r>
+        <w:t xml:space="preserve"> image for </w:t>
+      </w:r>
+      <w:proofErr w:type="spellStart"/>
+      <w:proofErr w:type="gramStart"/>
+      <w:r>
+        <w:t>Protanopes</w:t>
+      </w:r>
+      <w:proofErr w:type="spellEnd"/>
+      <w:r>
+        <w:t xml:space="preserve"> ,</w:t>
+      </w:r>
+      <w:proofErr w:type="gramEnd"/>
+      <w:r>
+        <w:t xml:space="preserve"> </w:t>
+      </w:r>
+      <w:proofErr w:type="spellStart"/>
+      <w:r>
+        <w:t>Deuteranopes</w:t>
+      </w:r>
+      <w:proofErr w:type="spellEnd"/>
+      <w:r>
+        <w:t xml:space="preserve"> and </w:t>
+      </w:r>
+      <w:proofErr w:type="spellStart"/>
+      <w:r>
+        <w:t>Tritanopic</w:t>
+      </w:r>
+      <w:proofErr w:type="spellEnd"/>
+      <w:r>
+        <w:t>.</w:t>
+      </w:r>
+    </w:p>
+    <w:p>
+      <w:pPr>
+        <w:pStyle w:val="ListParagraph"/>
+        <w:numPr>
+          <w:ilvl w:val="0"/>
+          <w:numId w:val="24"/>
+        </w:numPr>
+        <w:bidi w:val="0"/>
+      </w:pPr>
+      <w:proofErr w:type="spellStart"/>
+      <w:r>
+        <w:t>Daltonized</w:t>
+      </w:r>
+      <w:proofErr w:type="spellEnd"/>
+      <w:r>
+        <w:t xml:space="preserve"> simulate image for </w:t>
+      </w:r>
+      <w:proofErr w:type="spellStart"/>
+      <w:proofErr w:type="gramStart"/>
+      <w:r>
+        <w:t>Protanopes</w:t>
+      </w:r>
+      <w:proofErr w:type="spellEnd"/>
+      <w:r>
+        <w:t xml:space="preserve"> ,</w:t>
+      </w:r>
+      <w:proofErr w:type="gramEnd"/>
+      <w:r>
+        <w:t xml:space="preserve"> </w:t>
+      </w:r>
+      <w:proofErr w:type="spellStart"/>
+      <w:r>
+        <w:t>Deuteranopes</w:t>
+      </w:r>
+      <w:proofErr w:type="spellEnd"/>
+      <w:r>
+        <w:t xml:space="preserve"> and </w:t>
+      </w:r>
+      <w:proofErr w:type="spellStart"/>
+      <w:r>
+        <w:t>Tritanopic</w:t>
+      </w:r>
+      <w:proofErr w:type="spellEnd"/>
+      <w:r>
+        <w:t>.</w:t>
+      </w:r>
+      <w:r>
+        <w:t xml:space="preserve"> </w:t>
+      </w:r>
+    </w:p>
+    <w:p>
+      <w:pPr>
+        <w:bidi w:val="0"/>
+        <w:rPr>
+          <w:rtl/>
+        </w:rPr>
+      </w:pPr>
+    </w:p>
+    <w:p>
+      <w:pPr>
+        <w:pStyle w:val="Heading3"/>
+      </w:pPr>
+      <w:r>
+        <w:lastRenderedPageBreak/>
+        <w:t xml:space="preserve">Using the main functions </w:t>
+      </w:r>
+      <w:r>
+        <w:t>manually</w:t>
+      </w:r>
+      <w:r>
+        <w:t>:</w:t>
+      </w:r>
+    </w:p>
+    <w:p>
+      <w:pPr>
+        <w:bidi w:val="0"/>
+        <w:rPr>
+          <w:rtl/>
+        </w:rPr>
+      </w:pPr>
+    </w:p>
+    <w:p>
+      <w:pPr>
+        <w:bidi w:val="0"/>
+        <w:rPr>
+          <w:rtl/>
+        </w:rPr>
+      </w:pPr>
+      <w:r>
+        <w:t>First step is to</w:t>
+      </w:r>
+      <w:r>
+        <w:t xml:space="preserve"> </w:t>
+      </w:r>
+      <w:r>
+        <w:t>manually</w:t>
+      </w:r>
+      <w:r>
+        <w:t xml:space="preserve"> add the algorithm folders to the include</w:t>
+      </w:r>
+      <w:r>
+        <w:t>d</w:t>
+      </w:r>
+      <w:r>
+        <w:t xml:space="preserve"> path of </w:t>
+      </w:r>
+      <w:proofErr w:type="spellStart"/>
+      <w:r>
+        <w:t>matlab</w:t>
+      </w:r>
+      <w:proofErr w:type="spellEnd"/>
+      <w:r>
+        <w:t xml:space="preserve"> - You can do it by selecting the folders</w:t>
+      </w:r>
+      <w:r>
+        <w:t xml:space="preserve"> </w:t>
+      </w:r>
+      <w:r>
+        <w:t xml:space="preserve">in the "current folder" window in </w:t>
+      </w:r>
+      <w:proofErr w:type="spellStart"/>
+      <w:r>
+        <w:t>matlab</w:t>
+      </w:r>
+      <w:proofErr w:type="spellEnd"/>
+      <w:r>
+        <w:t xml:space="preserve">, right click on them and select the </w:t>
+      </w:r>
+      <w:r>
+        <w:t>option:</w:t>
+      </w:r>
+      <w:r>
+        <w:t xml:space="preserve"> "Add to Path" -&gt; "Selected folders and subfolders".</w:t>
+      </w:r>
+    </w:p>
+    <w:p>
+      <w:pPr>
+        <w:bidi w:val="0"/>
+      </w:pPr>
+      <w:r>
+        <w:t>Then you can call:</w:t>
+      </w:r>
+    </w:p>
+    <w:p>
+      <w:pPr>
+        <w:pStyle w:val="Heading4"/>
+        <w:bidi w:val="0"/>
+      </w:pPr>
+      <w:proofErr w:type="spellStart"/>
+      <w:r>
+        <w:t>SimulateColorBlindImage</w:t>
+      </w:r>
+      <w:proofErr w:type="spellEnd"/>
+    </w:p>
+    <w:p>
+      <w:pPr>
+        <w:bidi w:val="0"/>
+      </w:pPr>
+      <w:r>
+        <w:t xml:space="preserve"> </w:t>
+      </w:r>
+      <w:proofErr w:type="gramStart"/>
+      <w:r>
+        <w:t xml:space="preserve">[ </w:t>
+      </w:r>
+      <w:proofErr w:type="spellStart"/>
+      <w:r>
+        <w:t>SimulatedImage</w:t>
+      </w:r>
+      <w:proofErr w:type="spellEnd"/>
+      <w:proofErr w:type="gramEnd"/>
+      <w:r>
+        <w:t xml:space="preserve"> ] = </w:t>
+      </w:r>
+      <w:proofErr w:type="spellStart"/>
+      <w:proofErr w:type="gramStart"/>
+      <w:r>
+        <w:t>SimulateColorBlindImage</w:t>
+      </w:r>
+      <w:proofErr w:type="spellEnd"/>
+      <w:r>
+        <w:t>(</w:t>
+      </w:r>
+      <w:proofErr w:type="gramEnd"/>
+      <w:r>
+        <w:t xml:space="preserve"> </w:t>
+      </w:r>
+      <w:proofErr w:type="spellStart"/>
+      <w:r>
+        <w:t>ColorBlindType</w:t>
+      </w:r>
+      <w:proofErr w:type="spellEnd"/>
+      <w:r>
+        <w:t xml:space="preserve"> , </w:t>
+      </w:r>
+      <w:proofErr w:type="spellStart"/>
+      <w:r>
+        <w:t>RGBImage</w:t>
+      </w:r>
+      <w:proofErr w:type="spellEnd"/>
+      <w:r>
+        <w:t xml:space="preserve"> )</w:t>
+      </w:r>
+    </w:p>
+    <w:p>
+      <w:pPr>
+        <w:bidi w:val="0"/>
+      </w:pPr>
+      <w:r>
+        <w:t>A generic function which gets a color blind type and an image</w:t>
+      </w:r>
+    </w:p>
+    <w:p>
+      <w:pPr>
+        <w:bidi w:val="0"/>
+      </w:pPr>
+      <w:r>
+        <w:t>It simulates what the color blind person see</w:t>
+      </w:r>
+      <w:r>
+        <w:t>s</w:t>
+      </w:r>
+    </w:p>
+    <w:p>
+      <w:pPr>
+        <w:pStyle w:val="ListParagraph"/>
+        <w:numPr>
+          <w:ilvl w:val="0"/>
+          <w:numId w:val="16"/>
+        </w:numPr>
+        <w:bidi w:val="0"/>
+      </w:pPr>
+      <w:r>
+        <w:t>Input:</w:t>
+      </w:r>
+    </w:p>
+    <w:p>
+      <w:pPr>
+        <w:pStyle w:val="ListParagraph"/>
+        <w:numPr>
+          <w:ilvl w:val="1"/>
+          <w:numId w:val="16"/>
+        </w:numPr>
+        <w:bidi w:val="0"/>
+      </w:pPr>
+      <w:proofErr w:type="spellStart"/>
+      <w:r>
+        <w:t>ColorBlindType</w:t>
+      </w:r>
+      <w:proofErr w:type="spellEnd"/>
+      <w:r>
+        <w:t xml:space="preserve"> - 1  for </w:t>
+      </w:r>
+      <w:proofErr w:type="spellStart"/>
+      <w:r>
+        <w:t>protanopes</w:t>
+      </w:r>
+      <w:proofErr w:type="spellEnd"/>
+      <w:r>
+        <w:t xml:space="preserve">, 2  for </w:t>
+      </w:r>
+      <w:proofErr w:type="spellStart"/>
+      <w:r>
+        <w:t>deuteranopes</w:t>
+      </w:r>
+      <w:proofErr w:type="spellEnd"/>
+      <w:r>
+        <w:t xml:space="preserve">, 3 for </w:t>
+      </w:r>
+      <w:proofErr w:type="spellStart"/>
+      <w:r>
+        <w:t>tritanopic</w:t>
+      </w:r>
+      <w:proofErr w:type="spellEnd"/>
+    </w:p>
+    <w:p>
+      <w:pPr>
+        <w:pStyle w:val="ListParagraph"/>
+        <w:numPr>
+          <w:ilvl w:val="1"/>
+          <w:numId w:val="16"/>
+        </w:numPr>
+        <w:bidi w:val="0"/>
+      </w:pPr>
+      <w:proofErr w:type="spellStart"/>
+      <w:r>
+        <w:t>RGBImage</w:t>
+      </w:r>
+      <w:proofErr w:type="spellEnd"/>
+      <w:r>
+        <w:t xml:space="preserve"> - A 3-dimensional matrix representing the RGB values of the </w:t>
+      </w:r>
+      <w:r>
+        <w:t xml:space="preserve">                                                         </w:t>
+      </w:r>
+      <w:r>
+        <w:t>original image</w:t>
+      </w:r>
+    </w:p>
+    <w:p>
+      <w:pPr>
+        <w:pStyle w:val="ListParagraph"/>
+        <w:numPr>
+          <w:ilvl w:val="0"/>
+          <w:numId w:val="16"/>
+        </w:numPr>
+        <w:bidi w:val="0"/>
+      </w:pPr>
+      <w:r>
+        <w:t xml:space="preserve">Output: </w:t>
+      </w:r>
+    </w:p>
+    <w:p>
+      <w:pPr>
+        <w:pStyle w:val="ListParagraph"/>
+        <w:numPr>
+          <w:ilvl w:val="1"/>
+          <w:numId w:val="16"/>
+        </w:numPr>
+        <w:bidi w:val="0"/>
+      </w:pPr>
+      <w:proofErr w:type="spellStart"/>
+      <w:r>
+        <w:t>SimulatedImage</w:t>
+      </w:r>
+      <w:proofErr w:type="spellEnd"/>
+      <w:r>
+        <w:t xml:space="preserve"> - A 3-dimensional matrix representing the RGB values </w:t>
+      </w:r>
+      <w:r>
+        <w:t xml:space="preserve"> </w:t>
+      </w:r>
+      <w:r>
+        <w:t xml:space="preserve">of the </w:t>
+      </w:r>
+      <w:r>
+        <w:t xml:space="preserve">  </w:t>
+      </w:r>
+      <w:r>
+        <w:t>simulated image</w:t>
+      </w:r>
+    </w:p>
+    <w:p>
+      <w:pPr>
+        <w:pStyle w:val="Heading4"/>
+        <w:bidi w:val="0"/>
+        <w:rPr>
+          <w:rtl/>
+        </w:rPr>
+      </w:pPr>
+      <w:proofErr w:type="spellStart"/>
+      <w:r>
+        <w:t>ColorBlindFix</w:t>
+      </w:r>
+      <w:proofErr w:type="spellEnd"/>
+    </w:p>
+    <w:p>
+      <w:pPr>
+        <w:bidi w:val="0"/>
+      </w:pPr>
+      <w:proofErr w:type="gramStart"/>
+      <w:r>
+        <w:t xml:space="preserve">[ </w:t>
+      </w:r>
+      <w:proofErr w:type="spellStart"/>
+      <w:r>
+        <w:t>Ifinal</w:t>
+      </w:r>
+      <w:proofErr w:type="spellEnd"/>
+      <w:proofErr w:type="gramEnd"/>
+      <w:r>
+        <w:t xml:space="preserve"> , ~ , ~ ] = </w:t>
+      </w:r>
+      <w:proofErr w:type="spellStart"/>
+      <w:proofErr w:type="gramStart"/>
+      <w:r>
+        <w:t>ColorBlindFix</w:t>
+      </w:r>
+      <w:proofErr w:type="spellEnd"/>
+      <w:r>
+        <w:t>(</w:t>
+      </w:r>
+      <w:proofErr w:type="gramEnd"/>
+      <w:r>
+        <w:t xml:space="preserve"> </w:t>
+      </w:r>
+      <w:proofErr w:type="spellStart"/>
+      <w:r>
+        <w:t>ColorBlindType</w:t>
+      </w:r>
+      <w:proofErr w:type="spellEnd"/>
+      <w:r>
+        <w:t xml:space="preserve">, </w:t>
+      </w:r>
+      <w:proofErr w:type="spellStart"/>
+      <w:r>
+        <w:t>OriginalPic_RGB</w:t>
+      </w:r>
+      <w:proofErr w:type="spellEnd"/>
+      <w:r>
+        <w:t xml:space="preserve"> )</w:t>
+      </w:r>
+    </w:p>
+    <w:p>
+      <w:pPr>
+        <w:bidi w:val="0"/>
+      </w:pPr>
+      <w:r>
+        <w:t xml:space="preserve">A generic function which gets a color blind type and an image.  </w:t>
+      </w:r>
+    </w:p>
+    <w:p>
+      <w:pPr>
+        <w:bidi w:val="0"/>
+      </w:pPr>
+      <w:r>
+        <w:t xml:space="preserve">Returns a </w:t>
+      </w:r>
+      <w:proofErr w:type="spellStart"/>
+      <w:r>
+        <w:t>daltonize</w:t>
+      </w:r>
+      <w:proofErr w:type="spellEnd"/>
+      <w:r>
+        <w:t xml:space="preserve"> image for the specific color blind person.</w:t>
+      </w:r>
+    </w:p>
+    <w:p>
+      <w:pPr>
+        <w:pStyle w:val="ListParagraph"/>
+        <w:numPr>
+          <w:ilvl w:val="0"/>
+          <w:numId w:val="16"/>
+        </w:numPr>
+        <w:bidi w:val="0"/>
+      </w:pPr>
+      <w:r>
+        <w:t xml:space="preserve">Input: </w:t>
+      </w:r>
+    </w:p>
+    <w:p>
+      <w:pPr>
+        <w:pStyle w:val="ListParagraph"/>
+        <w:numPr>
+          <w:ilvl w:val="1"/>
+          <w:numId w:val="16"/>
+        </w:numPr>
+        <w:bidi w:val="0"/>
+      </w:pPr>
+      <w:proofErr w:type="spellStart"/>
+      <w:r>
+        <w:t>ColorBlindType</w:t>
+      </w:r>
+      <w:proofErr w:type="spellEnd"/>
+      <w:r>
+        <w:t xml:space="preserve"> - 1  for </w:t>
+      </w:r>
+      <w:proofErr w:type="spellStart"/>
+      <w:r>
+        <w:t>protanopes</w:t>
+      </w:r>
+      <w:proofErr w:type="spellEnd"/>
+      <w:r>
+        <w:t xml:space="preserve">, 2  for </w:t>
+      </w:r>
+      <w:proofErr w:type="spellStart"/>
+      <w:r>
+        <w:t>deuteranopes</w:t>
+      </w:r>
+      <w:proofErr w:type="spellEnd"/>
+      <w:r>
+        <w:t xml:space="preserve">, 3 for </w:t>
+      </w:r>
+      <w:proofErr w:type="spellStart"/>
+      <w:r>
+        <w:t>tritanopic</w:t>
+      </w:r>
+      <w:proofErr w:type="spellEnd"/>
+    </w:p>
+    <w:p>
+      <w:pPr>
+        <w:pStyle w:val="ListParagraph"/>
+        <w:numPr>
+          <w:ilvl w:val="1"/>
+          <w:numId w:val="16"/>
+        </w:numPr>
+        <w:bidi w:val="0"/>
+      </w:pPr>
+      <w:proofErr w:type="spellStart"/>
+      <w:r>
+        <w:t>OriginalPic_RGB</w:t>
+      </w:r>
+      <w:proofErr w:type="spellEnd"/>
+      <w:r>
+        <w:t xml:space="preserve"> - A 3-dimensional matrix representing the RGB values of the original image</w:t>
+      </w:r>
+    </w:p>
+    <w:p>
+      <w:pPr>
+        <w:pStyle w:val="ListParagraph"/>
+        <w:numPr>
+          <w:ilvl w:val="0"/>
+          <w:numId w:val="16"/>
+        </w:numPr>
+        <w:bidi w:val="0"/>
+      </w:pPr>
+      <w:r>
+        <w:t xml:space="preserve"> Output:</w:t>
+      </w:r>
+    </w:p>
+    <w:p>
+      <w:pPr>
+        <w:pStyle w:val="ListParagraph"/>
+        <w:numPr>
+          <w:ilvl w:val="1"/>
+          <w:numId w:val="16"/>
+        </w:numPr>
+        <w:bidi w:val="0"/>
+      </w:pPr>
+      <w:r>
+        <w:t xml:space="preserve"> </w:t>
+      </w:r>
+      <w:proofErr w:type="spellStart"/>
+      <w:r>
+        <w:t>Ifinal</w:t>
+      </w:r>
+      <w:proofErr w:type="spellEnd"/>
+      <w:r>
+        <w:t xml:space="preserve"> - A 3-dimensional matrix representing the RGB values of the </w:t>
+      </w:r>
+      <w:proofErr w:type="spellStart"/>
+      <w:r>
+        <w:t>daltonized</w:t>
+      </w:r>
+      <w:proofErr w:type="spellEnd"/>
+      <w:r>
+        <w:t xml:space="preserve"> image</w:t>
+      </w:r>
+      <w:r>
+        <w:t>.</w:t>
+      </w:r>
+    </w:p>
+    <w:p>
+      <w:pPr>
+        <w:pStyle w:val="ListParagraph"/>
+        <w:numPr>
+          <w:ilvl w:val="1"/>
+          <w:numId w:val="16"/>
+        </w:numPr>
+        <w:bidi w:val="0"/>
+      </w:pPr>
+      <w:proofErr w:type="spellStart"/>
+      <w:r>
+        <w:t>fileInfo</w:t>
+      </w:r>
+      <w:proofErr w:type="spellEnd"/>
+      <w:r>
+        <w:t xml:space="preserve"> - string which contains the info a</w:t>
+      </w:r>
+      <w:r>
+        <w:t>bout the result (Only for debug</w:t>
+      </w:r>
+    </w:p>
+    <w:p>
+      <w:pPr>
+        <w:pStyle w:val="ListParagraph"/>
+        <w:numPr>
+          <w:ilvl w:val="1"/>
+          <w:numId w:val="16"/>
+        </w:numPr>
+        <w:bidi w:val="0"/>
+      </w:pPr>
+      <w:proofErr w:type="spellStart"/>
+      <w:r>
+        <w:t>folderInfo</w:t>
+      </w:r>
+      <w:proofErr w:type="spellEnd"/>
+      <w:r>
+        <w:t xml:space="preserve"> - string which contains the info about the result (Only for debug)</w:t>
+      </w:r>
+    </w:p>
+    <w:p>
+      <w:pPr>
+        <w:bidi w:val="0"/>
+      </w:pPr>
+      <w:bookmarkStart w:id="1" w:name="_GoBack"/>
+      <w:bookmarkEnd w:id="1"/>
+      <w:r>
+        <w:t xml:space="preserve"> ! A normal user should only use the first output parameter, ignor</w:t>
+      </w:r>
+      <w:r>
+        <w:t>ing the other output parameters</w:t>
       </w:r>
     </w:p>
     <w:p>
@@ -4899,6 +5818,8 @@
           <w:rtl/>
         </w:rPr>
       </w:pPr>
+      <w:bookmarkStart w:id="2" w:name="_Graphical_user_interface"/>
+      <w:bookmarkEnd w:id="2"/>
       <w:r>
         <w:lastRenderedPageBreak/>
         <w:t>Graphical user interface guide</w:t>
@@ -7522,21 +8443,45 @@
         <w:bidi w:val="0"/>
       </w:pPr>
       <w:r>
-        <w:t>To use it, first remove the LMS based simulation code from</w:t>
-      </w:r>
-      <w:r>
-        <w:t xml:space="preserve"> the </w:t>
-      </w:r>
-      <w:r>
-        <w:t xml:space="preserve">included path of </w:t>
-      </w:r>
-      <w:proofErr w:type="spellStart"/>
-      <w:r>
-        <w:t>matlab</w:t>
-      </w:r>
-      <w:proofErr w:type="spellEnd"/>
-      <w:r>
-        <w:t xml:space="preserve"> and instead of it add the XYZ based simulation folder to the included path. </w:t>
+        <w:t>Code/Appendix/</w:t>
+      </w:r>
+      <w:r>
+        <w:t>Color Blind Simulation (XYZ Based)</w:t>
+      </w:r>
+      <w:r>
+        <w:t xml:space="preserve"> folder.</w:t>
+      </w:r>
+    </w:p>
+    <w:p>
+      <w:pPr>
+        <w:bidi w:val="0"/>
+      </w:pPr>
+      <w:r>
+        <w:t>To use it, simply</w:t>
+      </w:r>
+      <w:r>
+        <w:t xml:space="preserve"> </w:t>
+      </w:r>
+      <w:r>
+        <w:t>replace</w:t>
+      </w:r>
+      <w:r>
+        <w:t xml:space="preserve"> the LMS based simulation code </w:t>
+      </w:r>
+      <w:r>
+        <w:t xml:space="preserve">by the </w:t>
+      </w:r>
+      <w:r>
+        <w:t>XYZ</w:t>
+      </w:r>
+      <w:r>
+        <w:t xml:space="preserve"> based simulation </w:t>
+      </w:r>
+      <w:r>
+        <w:t>code</w:t>
+      </w:r>
+      <w:r>
+        <w:t xml:space="preserve">. </w:t>
       </w:r>
     </w:p>
     <w:p>
@@ -7556,13 +8501,122 @@
         <w:t xml:space="preserve">LMS </w:t>
       </w:r>
       <w:r>
-        <w:t>simulation algorithm code.</w:t>
-      </w:r>
-    </w:p>
-    <w:p>
-      <w:pPr>
-        <w:bidi w:val="0"/>
-      </w:pPr>
+        <w:t>simulation algorithm code</w:t>
+      </w:r>
+      <w:r>
+        <w:t xml:space="preserve"> and a readme file which explain each function available in the folder</w:t>
+      </w:r>
+      <w:r>
+        <w:t>.</w:t>
+      </w:r>
+    </w:p>
+    <w:p>
+      <w:pPr>
+        <w:bidi w:val="0"/>
+      </w:pPr>
+      <w:r>
+        <w:rPr>
+          <w:color w:val="FF0000"/>
+        </w:rPr>
+        <w:t>It’s highly recommended,</w:t>
+      </w:r>
+      <w:r>
+        <w:rPr>
+          <w:color w:val="FF0000"/>
+        </w:rPr>
+        <w:t xml:space="preserve"> not to </w:t>
+      </w:r>
+      <w:r>
+        <w:rPr>
+          <w:color w:val="FF0000"/>
+        </w:rPr>
+        <w:t xml:space="preserve">use this algorithm when you running </w:t>
+      </w:r>
+      <w:r>
+        <w:rPr>
+          <w:color w:val="FF0000"/>
+        </w:rPr>
+        <w:t xml:space="preserve">the </w:t>
+      </w:r>
+      <w:proofErr w:type="spellStart"/>
+      <w:r>
+        <w:rPr>
+          <w:color w:val="FF0000"/>
+        </w:rPr>
+        <w:t>daltonize</w:t>
+      </w:r>
+      <w:proofErr w:type="spellEnd"/>
+      <w:r>
+        <w:rPr>
+          <w:color w:val="FF0000"/>
+        </w:rPr>
+        <w:t xml:space="preserve"> algorithm</w:t>
+      </w:r>
+      <w:r>
+        <w:rPr>
+          <w:color w:val="FF0000"/>
+        </w:rPr>
+        <w:t>.</w:t>
+      </w:r>
+      <w:r>
+        <w:rPr>
+          <w:color w:val="FF0000"/>
+        </w:rPr>
+        <w:t xml:space="preserve"> </w:t>
+      </w:r>
+      <w:r>
+        <w:rPr>
+          <w:color w:val="FF0000"/>
+        </w:rPr>
+        <w:t xml:space="preserve">Color blind simulation is used in every step of the </w:t>
+      </w:r>
+      <w:proofErr w:type="spellStart"/>
+      <w:r>
+        <w:rPr>
+          <w:color w:val="FF0000"/>
+        </w:rPr>
+        <w:t>daltonization</w:t>
+      </w:r>
+      <w:proofErr w:type="spellEnd"/>
+      <w:r>
+        <w:rPr>
+          <w:color w:val="FF0000"/>
+        </w:rPr>
+        <w:t xml:space="preserve"> algorithm, and using </w:t>
+      </w:r>
+      <w:r>
+        <w:rPr>
+          <w:color w:val="FF0000"/>
+        </w:rPr>
+        <w:t>the xyz simulation</w:t>
+      </w:r>
+      <w:r>
+        <w:rPr>
+          <w:color w:val="FF0000"/>
+        </w:rPr>
+        <w:t xml:space="preserve"> can take a long time.</w:t>
+      </w:r>
+      <w:r>
+        <w:t xml:space="preserve"> </w:t>
+      </w:r>
+    </w:p>
+    <w:p>
+      <w:pPr>
+        <w:bidi w:val="0"/>
+      </w:pPr>
+      <w:r>
+        <w:t xml:space="preserve">Please stick to the LMS color space simulation algorithm that explained above when you are running </w:t>
+      </w:r>
+      <w:proofErr w:type="spellStart"/>
+      <w:proofErr w:type="gramStart"/>
+      <w:r>
+        <w:t>daltonize</w:t>
+      </w:r>
+      <w:proofErr w:type="spellEnd"/>
+      <w:proofErr w:type="gramEnd"/>
+      <w:r>
+        <w:t xml:space="preserve">. </w:t>
+      </w:r>
       <w:r>
         <w:br w:type="page"/>
       </w:r>
@@ -8165,7 +9219,7 @@
             <w:noProof/>
             <w:rtl/>
           </w:rPr>
-          <w:t>8</w:t>
+          <w:t>12</w:t>
         </w:r>
         <w:r>
           <w:rPr>
@@ -8228,6 +9282,95 @@
 <file path=word/numbering.xml><?xml version="1.0" encoding="utf-8"?>
 <w:numbering xmlns:wpc="http://schemas.microsoft.com/office/word/2010/wordprocessingCanvas" xmlns:mc="http://schemas.openxmlformats.org/markup-compatibility/2006" xmlns:o="urn:schemas-microsoft-com:office:office" xmlns:r="http://schemas.openxmlformats.org/officeDocument/2006/relationships" xmlns:m="http://schemas.openxmlformats.org/officeDocument/2006/math" xmlns:v="urn:schemas-microsoft-com:vml" xmlns:wp14="http://schemas.microsoft.com/office/word/2010/wordprocessingDrawing" xmlns:wp="http://schemas.openxmlformats.org/drawingml/2006/wordprocessingDrawing" xmlns:w10="urn:schemas-microsoft-com:office:word" xmlns:w="http://schemas.openxmlformats.org/wordprocessingml/2006/main" xmlns:w14="http://schemas.microsoft.com/office/word/2010/wordml" xmlns:wpg="http://schemas.microsoft.com/office/word/2010/wordprocessingGroup" xmlns:wpi="http://schemas.microsoft.com/office/word/2010/wordprocessingInk" xmlns:wne="http://schemas.microsoft.com/office/word/2006/wordml" xmlns:wps="http://schemas.microsoft.com/office/word/2010/wordprocessingShape" mc:Ignorable="w14 wp14">
   <w:abstractNum w:abstractNumId="0">
+    <w:nsid w:val="026807A9"/>
+    <w:multiLevelType w:val="hybridMultilevel"/>
+    <w:tmpl w:val="20A83590"/>
+    <w:lvl w:ilvl="0" w:tplc="04090011">
+      <w:start w:val="1"/>
+      <w:numFmt w:val="decimal"/>
+      <w:lvlText w:val="%1)"/>
+      <w:lvlJc w:val="left"/>
+      <w:pPr>
+        <w:ind w:left="720" w:hanging="360"/>
+      </w:pPr>
+      <w:rPr>
+        <w:rFonts w:hint="default"/>
+      </w:rPr>
+    </w:lvl>
+    <w:lvl w:ilvl="1" w:tplc="04090019" w:tentative="1">
+      <w:start w:val="1"/>
+      <w:numFmt w:val="lowerLetter"/>
+      <w:lvlText w:val="%2."/>
+      <w:lvlJc w:val="left"/>
+      <w:pPr>
+        <w:ind w:left="1440" w:hanging="360"/>
+      </w:pPr>
+    </w:lvl>
+    <w:lvl w:ilvl="2" w:tplc="0409001B" w:tentative="1">
+      <w:start w:val="1"/>
+      <w:numFmt w:val="lowerRoman"/>
+      <w:lvlText w:val="%3."/>
+      <w:lvlJc w:val="right"/>
+      <w:pPr>
+        <w:ind w:left="2160" w:hanging="180"/>
+      </w:pPr>
+    </w:lvl>
+    <w:lvl w:ilvl="3" w:tplc="0409000F" w:tentative="1">
+      <w:start w:val="1"/>
+      <w:numFmt w:val="decimal"/>
+      <w:lvlText w:val="%4."/>
+      <w:lvlJc w:val="left"/>
+      <w:pPr>
+        <w:ind w:left="2880" w:hanging="360"/>
+      </w:pPr>
+    </w:lvl>
+    <w:lvl w:ilvl="4" w:tplc="04090019" w:tentative="1">
+      <w:start w:val="1"/>
+      <w:numFmt w:val="lowerLetter"/>
+      <w:lvlText w:val="%5."/>
+      <w:lvlJc w:val="left"/>
+      <w:pPr>
+        <w:ind w:left="3600" w:hanging="360"/>
+      </w:pPr>
+    </w:lvl>
+    <w:lvl w:ilvl="5" w:tplc="0409001B" w:tentative="1">
+      <w:start w:val="1"/>
+      <w:numFmt w:val="lowerRoman"/>
+      <w:lvlText w:val="%6."/>
+      <w:lvlJc w:val="right"/>
+      <w:pPr>
+        <w:ind w:left="4320" w:hanging="180"/>
+      </w:pPr>
+    </w:lvl>
+    <w:lvl w:ilvl="6" w:tplc="0409000F" w:tentative="1">
+      <w:start w:val="1"/>
+      <w:numFmt w:val="decimal"/>
+      <w:lvlText w:val="%7."/>
+      <w:lvlJc w:val="left"/>
+      <w:pPr>
+        <w:ind w:left="5040" w:hanging="360"/>
+      </w:pPr>
+    </w:lvl>
+    <w:lvl w:ilvl="7" w:tplc="04090019" w:tentative="1">
+      <w:start w:val="1"/>
+      <w:numFmt w:val="lowerLetter"/>
+      <w:lvlText w:val="%8."/>
+      <w:lvlJc w:val="left"/>
+      <w:pPr>
+        <w:ind w:left="5760" w:hanging="360"/>
+      </w:pPr>
+    </w:lvl>
+    <w:lvl w:ilvl="8" w:tplc="0409001B" w:tentative="1">
+      <w:start w:val="1"/>
+      <w:numFmt w:val="lowerRoman"/>
+      <w:lvlText w:val="%9."/>
+      <w:lvlJc w:val="right"/>
+      <w:pPr>
+        <w:ind w:left="6480" w:hanging="180"/>
+      </w:pPr>
+    </w:lvl>
+  </w:abstractNum>
+  <w:abstractNum w:abstractNumId="1">
     <w:nsid w:val="050B21C5"/>
     <w:multiLevelType w:val="hybridMultilevel"/>
     <w:tmpl w:val="883C0558"/>
@@ -8366,7 +9509,7 @@
       </w:rPr>
     </w:lvl>
   </w:abstractNum>
-  <w:abstractNum w:abstractNumId="1">
+  <w:abstractNum w:abstractNumId="2">
     <w:nsid w:val="11482D80"/>
     <w:multiLevelType w:val="hybridMultilevel"/>
     <w:tmpl w:val="AEC8B676"/>
@@ -8478,7 +9621,7 @@
       </w:rPr>
     </w:lvl>
   </w:abstractNum>
-  <w:abstractNum w:abstractNumId="2">
+  <w:abstractNum w:abstractNumId="3">
     <w:nsid w:val="14AF3E29"/>
     <w:multiLevelType w:val="hybridMultilevel"/>
     <w:tmpl w:val="47B0B53C"/>
@@ -8590,7 +9733,7 @@
       </w:rPr>
     </w:lvl>
   </w:abstractNum>
-  <w:abstractNum w:abstractNumId="3">
+  <w:abstractNum w:abstractNumId="4">
     <w:nsid w:val="254C140E"/>
     <w:multiLevelType w:val="hybridMultilevel"/>
     <w:tmpl w:val="40045A04"/>
@@ -8676,7 +9819,7 @@
       </w:pPr>
     </w:lvl>
   </w:abstractNum>
-  <w:abstractNum w:abstractNumId="4">
+  <w:abstractNum w:abstractNumId="5">
     <w:nsid w:val="331F76E3"/>
     <w:multiLevelType w:val="multilevel"/>
     <w:tmpl w:val="63621F52"/>
@@ -8825,7 +9968,7 @@
       </w:rPr>
     </w:lvl>
   </w:abstractNum>
-  <w:abstractNum w:abstractNumId="5">
+  <w:abstractNum w:abstractNumId="6">
     <w:nsid w:val="37FC7E86"/>
     <w:multiLevelType w:val="multilevel"/>
     <w:tmpl w:val="8392DCBA"/>
@@ -8974,7 +10117,7 @@
       </w:rPr>
     </w:lvl>
   </w:abstractNum>
-  <w:abstractNum w:abstractNumId="6">
+  <w:abstractNum w:abstractNumId="7">
     <w:nsid w:val="394F3914"/>
     <w:multiLevelType w:val="hybridMultilevel"/>
     <w:tmpl w:val="D1B82602"/>
@@ -9063,7 +10206,7 @@
       </w:pPr>
     </w:lvl>
   </w:abstractNum>
-  <w:abstractNum w:abstractNumId="7">
+  <w:abstractNum w:abstractNumId="8">
     <w:nsid w:val="441178FA"/>
     <w:multiLevelType w:val="hybridMultilevel"/>
     <w:tmpl w:val="D1B82602"/>
@@ -9152,7 +10295,7 @@
       </w:pPr>
     </w:lvl>
   </w:abstractNum>
-  <w:abstractNum w:abstractNumId="8">
+  <w:abstractNum w:abstractNumId="9">
     <w:nsid w:val="46846AC6"/>
     <w:multiLevelType w:val="hybridMultilevel"/>
     <w:tmpl w:val="D1B82602"/>
@@ -9241,7 +10384,93 @@
       </w:pPr>
     </w:lvl>
   </w:abstractNum>
-  <w:abstractNum w:abstractNumId="9">
+  <w:abstractNum w:abstractNumId="10">
+    <w:nsid w:val="49410972"/>
+    <w:multiLevelType w:val="hybridMultilevel"/>
+    <w:tmpl w:val="3586D6E6"/>
+    <w:lvl w:ilvl="0" w:tplc="0409000F">
+      <w:start w:val="1"/>
+      <w:numFmt w:val="decimal"/>
+      <w:lvlText w:val="%1."/>
+      <w:lvlJc w:val="left"/>
+      <w:pPr>
+        <w:ind w:left="720" w:hanging="360"/>
+      </w:pPr>
+    </w:lvl>
+    <w:lvl w:ilvl="1" w:tplc="04090019" w:tentative="1">
+      <w:start w:val="1"/>
+      <w:numFmt w:val="lowerLetter"/>
+      <w:lvlText w:val="%2."/>
+      <w:lvlJc w:val="left"/>
+      <w:pPr>
+        <w:ind w:left="1440" w:hanging="360"/>
+      </w:pPr>
+    </w:lvl>
+    <w:lvl w:ilvl="2" w:tplc="0409001B" w:tentative="1">
+      <w:start w:val="1"/>
+      <w:numFmt w:val="lowerRoman"/>
+      <w:lvlText w:val="%3."/>
+      <w:lvlJc w:val="right"/>
+      <w:pPr>
+        <w:ind w:left="2160" w:hanging="180"/>
+      </w:pPr>
+    </w:lvl>
+    <w:lvl w:ilvl="3" w:tplc="0409000F" w:tentative="1">
+      <w:start w:val="1"/>
+      <w:numFmt w:val="decimal"/>
+      <w:lvlText w:val="%4."/>
+      <w:lvlJc w:val="left"/>
+      <w:pPr>
+        <w:ind w:left="2880" w:hanging="360"/>
+      </w:pPr>
+    </w:lvl>
+    <w:lvl w:ilvl="4" w:tplc="04090019" w:tentative="1">
+      <w:start w:val="1"/>
+      <w:numFmt w:val="lowerLetter"/>
+      <w:lvlText w:val="%5."/>
+      <w:lvlJc w:val="left"/>
+      <w:pPr>
+        <w:ind w:left="3600" w:hanging="360"/>
+      </w:pPr>
+    </w:lvl>
+    <w:lvl w:ilvl="5" w:tplc="0409001B" w:tentative="1">
+      <w:start w:val="1"/>
+      <w:numFmt w:val="lowerRoman"/>
+      <w:lvlText w:val="%6."/>
+      <w:lvlJc w:val="right"/>
+      <w:pPr>
+        <w:ind w:left="4320" w:hanging="180"/>
+      </w:pPr>
+    </w:lvl>
+    <w:lvl w:ilvl="6" w:tplc="0409000F" w:tentative="1">
+      <w:start w:val="1"/>
+      <w:numFmt w:val="decimal"/>
+      <w:lvlText w:val="%7."/>
+      <w:lvlJc w:val="left"/>
+      <w:pPr>
+        <w:ind w:left="5040" w:hanging="360"/>
+      </w:pPr>
+    </w:lvl>
+    <w:lvl w:ilvl="7" w:tplc="04090019" w:tentative="1">
+      <w:start w:val="1"/>
+      <w:numFmt w:val="lowerLetter"/>
+      <w:lvlText w:val="%8."/>
+      <w:lvlJc w:val="left"/>
+      <w:pPr>
+        <w:ind w:left="5760" w:hanging="360"/>
+      </w:pPr>
+    </w:lvl>
+    <w:lvl w:ilvl="8" w:tplc="0409001B" w:tentative="1">
+      <w:start w:val="1"/>
+      <w:numFmt w:val="lowerRoman"/>
+      <w:lvlText w:val="%9."/>
+      <w:lvlJc w:val="right"/>
+      <w:pPr>
+        <w:ind w:left="6480" w:hanging="180"/>
+      </w:pPr>
+    </w:lvl>
+  </w:abstractNum>
+  <w:abstractNum w:abstractNumId="11">
     <w:nsid w:val="5047774F"/>
     <w:multiLevelType w:val="hybridMultilevel"/>
     <w:tmpl w:val="A2122674"/>
@@ -9353,7 +10582,7 @@
       </w:rPr>
     </w:lvl>
   </w:abstractNum>
-  <w:abstractNum w:abstractNumId="10">
+  <w:abstractNum w:abstractNumId="12">
     <w:nsid w:val="52252CD9"/>
     <w:multiLevelType w:val="multilevel"/>
     <w:tmpl w:val="5E10105E"/>
@@ -9502,7 +10731,7 @@
       </w:rPr>
     </w:lvl>
   </w:abstractNum>
-  <w:abstractNum w:abstractNumId="11">
+  <w:abstractNum w:abstractNumId="13">
     <w:nsid w:val="53F17A1F"/>
     <w:multiLevelType w:val="hybridMultilevel"/>
     <w:tmpl w:val="A2F046E4"/>
@@ -9642,7 +10871,7 @@
       </w:rPr>
     </w:lvl>
   </w:abstractNum>
-  <w:abstractNum w:abstractNumId="12">
+  <w:abstractNum w:abstractNumId="14">
     <w:nsid w:val="565E0BC4"/>
     <w:multiLevelType w:val="hybridMultilevel"/>
     <w:tmpl w:val="1AC8D8FC"/>
@@ -9754,10 +10983,10 @@
       </w:rPr>
     </w:lvl>
   </w:abstractNum>
-  <w:abstractNum w:abstractNumId="13">
+  <w:abstractNum w:abstractNumId="15">
     <w:nsid w:val="568C7946"/>
     <w:multiLevelType w:val="hybridMultilevel"/>
-    <w:tmpl w:val="952C3960"/>
+    <w:tmpl w:val="4BFECB72"/>
     <w:lvl w:ilvl="0" w:tplc="04090001">
       <w:start w:val="1"/>
       <w:numFmt w:val="bullet"/>
@@ -9782,7 +11011,7 @@
         <w:rFonts w:ascii="Courier New" w:hAnsi="Courier New" w:cs="Courier New" w:hint="default"/>
       </w:rPr>
     </w:lvl>
-    <w:lvl w:ilvl="2" w:tplc="04090005" w:tentative="1">
+    <w:lvl w:ilvl="2" w:tplc="04090005">
       <w:start w:val="1"/>
       <w:numFmt w:val="bullet"/>
       <w:lvlText w:val=""/>
@@ -9867,7 +11096,7 @@
       </w:rPr>
     </w:lvl>
   </w:abstractNum>
-  <w:abstractNum w:abstractNumId="14">
+  <w:abstractNum w:abstractNumId="16">
     <w:nsid w:val="5E314EAC"/>
     <w:multiLevelType w:val="hybridMultilevel"/>
     <w:tmpl w:val="3E84977C"/>
@@ -9956,7 +11185,7 @@
       </w:pPr>
     </w:lvl>
   </w:abstractNum>
-  <w:abstractNum w:abstractNumId="15">
+  <w:abstractNum w:abstractNumId="17">
     <w:nsid w:val="64F132E6"/>
     <w:multiLevelType w:val="hybridMultilevel"/>
     <w:tmpl w:val="D1B82602"/>
@@ -10045,7 +11274,7 @@
       </w:pPr>
     </w:lvl>
   </w:abstractNum>
-  <w:abstractNum w:abstractNumId="16">
+  <w:abstractNum w:abstractNumId="18">
     <w:nsid w:val="67A87146"/>
     <w:multiLevelType w:val="hybridMultilevel"/>
     <w:tmpl w:val="D1B82602"/>
@@ -10134,7 +11363,7 @@
       </w:pPr>
     </w:lvl>
   </w:abstractNum>
-  <w:abstractNum w:abstractNumId="17">
+  <w:abstractNum w:abstractNumId="19">
     <w:nsid w:val="68BF3315"/>
     <w:multiLevelType w:val="hybridMultilevel"/>
     <w:tmpl w:val="C0C4C322"/>
@@ -10220,7 +11449,7 @@
       </w:pPr>
     </w:lvl>
   </w:abstractNum>
-  <w:abstractNum w:abstractNumId="18">
+  <w:abstractNum w:abstractNumId="20">
     <w:nsid w:val="74A41222"/>
     <w:multiLevelType w:val="hybridMultilevel"/>
     <w:tmpl w:val="822E99D0"/>
@@ -10332,7 +11561,7 @@
       </w:rPr>
     </w:lvl>
   </w:abstractNum>
-  <w:abstractNum w:abstractNumId="19">
+  <w:abstractNum w:abstractNumId="21">
     <w:nsid w:val="76B14709"/>
     <w:multiLevelType w:val="hybridMultilevel"/>
     <w:tmpl w:val="AB0687FC"/>
@@ -10445,7 +11674,96 @@
       </w:rPr>
     </w:lvl>
   </w:abstractNum>
-  <w:abstractNum w:abstractNumId="20">
+  <w:abstractNum w:abstractNumId="22">
+    <w:nsid w:val="79DE7BF0"/>
+    <w:multiLevelType w:val="hybridMultilevel"/>
+    <w:tmpl w:val="6A6C0F2A"/>
+    <w:lvl w:ilvl="0" w:tplc="0409001B">
+      <w:start w:val="1"/>
+      <w:numFmt w:val="lowerRoman"/>
+      <w:lvlText w:val="%1."/>
+      <w:lvlJc w:val="right"/>
+      <w:pPr>
+        <w:ind w:left="720" w:hanging="360"/>
+      </w:pPr>
+      <w:rPr>
+        <w:rFonts w:hint="default"/>
+      </w:rPr>
+    </w:lvl>
+    <w:lvl w:ilvl="1" w:tplc="04090019" w:tentative="1">
+      <w:start w:val="1"/>
+      <w:numFmt w:val="lowerLetter"/>
+      <w:lvlText w:val="%2."/>
+      <w:lvlJc w:val="left"/>
+      <w:pPr>
+        <w:ind w:left="1440" w:hanging="360"/>
+      </w:pPr>
+    </w:lvl>
+    <w:lvl w:ilvl="2" w:tplc="0409001B" w:tentative="1">
+      <w:start w:val="1"/>
+      <w:numFmt w:val="lowerRoman"/>
+      <w:lvlText w:val="%3."/>
+      <w:lvlJc w:val="right"/>
+      <w:pPr>
+        <w:ind w:left="2160" w:hanging="180"/>
+      </w:pPr>
+    </w:lvl>
+    <w:lvl w:ilvl="3" w:tplc="0409000F" w:tentative="1">
+      <w:start w:val="1"/>
+      <w:numFmt w:val="decimal"/>
+      <w:lvlText w:val="%4."/>
+      <w:lvlJc w:val="left"/>
+      <w:pPr>
+        <w:ind w:left="2880" w:hanging="360"/>
+      </w:pPr>
+    </w:lvl>
+    <w:lvl w:ilvl="4" w:tplc="04090019" w:tentative="1">
+      <w:start w:val="1"/>
+      <w:numFmt w:val="lowerLetter"/>
+      <w:lvlText w:val="%5."/>
+      <w:lvlJc w:val="left"/>
+      <w:pPr>
+        <w:ind w:left="3600" w:hanging="360"/>
+      </w:pPr>
+    </w:lvl>
+    <w:lvl w:ilvl="5" w:tplc="0409001B" w:tentative="1">
+      <w:start w:val="1"/>
+      <w:numFmt w:val="lowerRoman"/>
+      <w:lvlText w:val="%6."/>
+      <w:lvlJc w:val="right"/>
+      <w:pPr>
+        <w:ind w:left="4320" w:hanging="180"/>
+      </w:pPr>
+    </w:lvl>
+    <w:lvl w:ilvl="6" w:tplc="0409000F" w:tentative="1">
+      <w:start w:val="1"/>
+      <w:numFmt w:val="decimal"/>
+      <w:lvlText w:val="%7."/>
+      <w:lvlJc w:val="left"/>
+      <w:pPr>
+        <w:ind w:left="5040" w:hanging="360"/>
+      </w:pPr>
+    </w:lvl>
+    <w:lvl w:ilvl="7" w:tplc="04090019" w:tentative="1">
+      <w:start w:val="1"/>
+      <w:numFmt w:val="lowerLetter"/>
+      <w:lvlText w:val="%8."/>
+      <w:lvlJc w:val="left"/>
+      <w:pPr>
+        <w:ind w:left="5760" w:hanging="360"/>
+      </w:pPr>
+    </w:lvl>
+    <w:lvl w:ilvl="8" w:tplc="0409001B" w:tentative="1">
+      <w:start w:val="1"/>
+      <w:numFmt w:val="lowerRoman"/>
+      <w:lvlText w:val="%9."/>
+      <w:lvlJc w:val="right"/>
+      <w:pPr>
+        <w:ind w:left="6480" w:hanging="180"/>
+      </w:pPr>
+    </w:lvl>
+  </w:abstractNum>
+  <w:abstractNum w:abstractNumId="23">
     <w:nsid w:val="7A0D0C03"/>
     <w:multiLevelType w:val="hybridMultilevel"/>
     <w:tmpl w:val="E3889E32"/>
@@ -10559,67 +11877,76 @@
     </w:lvl>
   </w:abstractNum>
   <w:num w:numId="1">
+    <w:abstractNumId w:val="7"/>
+  </w:num>
+  <w:num w:numId="2">
+    <w:abstractNumId w:val="13"/>
+  </w:num>
+  <w:num w:numId="3">
+    <w:abstractNumId w:val="17"/>
+  </w:num>
+  <w:num w:numId="4">
+    <w:abstractNumId w:val="18"/>
+  </w:num>
+  <w:num w:numId="5">
+    <w:abstractNumId w:val="9"/>
+  </w:num>
+  <w:num w:numId="6">
+    <w:abstractNumId w:val="23"/>
+  </w:num>
+  <w:num w:numId="7">
+    <w:abstractNumId w:val="16"/>
+  </w:num>
+  <w:num w:numId="8">
+    <w:abstractNumId w:val="8"/>
+  </w:num>
+  <w:num w:numId="9">
+    <w:abstractNumId w:val="4"/>
+  </w:num>
+  <w:num w:numId="10">
+    <w:abstractNumId w:val="19"/>
+  </w:num>
+  <w:num w:numId="11">
+    <w:abstractNumId w:val="12"/>
+  </w:num>
+  <w:num w:numId="12">
+    <w:abstractNumId w:val="21"/>
+  </w:num>
+  <w:num w:numId="13">
     <w:abstractNumId w:val="6"/>
   </w:num>
-  <w:num w:numId="2">
+  <w:num w:numId="14">
+    <w:abstractNumId w:val="5"/>
+  </w:num>
+  <w:num w:numId="15">
+    <w:abstractNumId w:val="1"/>
+  </w:num>
+  <w:num w:numId="16">
+    <w:abstractNumId w:val="15"/>
+  </w:num>
+  <w:num w:numId="17">
+    <w:abstractNumId w:val="14"/>
+  </w:num>
+  <w:num w:numId="18">
+    <w:abstractNumId w:val="2"/>
+  </w:num>
+  <w:num w:numId="19">
     <w:abstractNumId w:val="11"/>
   </w:num>
-  <w:num w:numId="3">
-    <w:abstractNumId w:val="15"/>
-  </w:num>
-  <w:num w:numId="4">
-    <w:abstractNumId w:val="16"/>
-  </w:num>
-  <w:num w:numId="5">
-    <w:abstractNumId w:val="8"/>
-  </w:num>
-  <w:num w:numId="6">
+  <w:num w:numId="20">
     <w:abstractNumId w:val="20"/>
   </w:num>
-  <w:num w:numId="7">
-    <w:abstractNumId w:val="14"/>
-  </w:num>
-  <w:num w:numId="8">
-    <w:abstractNumId w:val="7"/>
-  </w:num>
-  <w:num w:numId="9">
+  <w:num w:numId="21">
     <w:abstractNumId w:val="3"/>
   </w:num>
-  <w:num w:numId="10">
-    <w:abstractNumId w:val="17"/>
-  </w:num>
-  <w:num w:numId="11">
+  <w:num w:numId="22">
     <w:abstractNumId w:val="10"/>
   </w:num>
-  <w:num w:numId="12">
-    <w:abstractNumId w:val="19"/>
-  </w:num>
-  <w:num w:numId="13">
-    <w:abstractNumId w:val="5"/>
-  </w:num>
-  <w:num w:numId="14">
-    <w:abstractNumId w:val="4"/>
-  </w:num>
-  <w:num w:numId="15">
+  <w:num w:numId="23">
     <w:abstractNumId w:val="0"/>
   </w:num>
-  <w:num w:numId="16">
-    <w:abstractNumId w:val="13"/>
-  </w:num>
-  <w:num w:numId="17">
-    <w:abstractNumId w:val="12"/>
-  </w:num>
-  <w:num w:numId="18">
-    <w:abstractNumId w:val="1"/>
-  </w:num>
-  <w:num w:numId="19">
-    <w:abstractNumId w:val="9"/>
-  </w:num>
-  <w:num w:numId="20">
-    <w:abstractNumId w:val="18"/>
-  </w:num>
-  <w:num w:numId="21">
-    <w:abstractNumId w:val="2"/>
+  <w:num w:numId="24">
+    <w:abstractNumId w:val="22"/>
   </w:num>
 </w:numbering>
 </file>
@@ -11292,6 +12619,31 @@
       <w:color w:val="073662" w:themeColor="accent1" w:themeShade="7F"/>
     </w:rPr>
   </w:style>
+  <w:style w:type="character" w:styleId="BookTitle">
+    <w:name w:val="Book Title"/>
+    <w:basedOn w:val="DefaultParagraphFont"/>
+    <w:uiPriority w:val="33"/>
+    <w:qFormat/>
+    <w:rsid w:val="006147D5"/>
+    <w:rPr>
+      <w:b/>
+      <w:bCs/>
+      <w:smallCaps/>
+      <w:spacing w:val="5"/>
+    </w:rPr>
+  </w:style>
+  <w:style w:type="character" w:styleId="FollowedHyperlink">
+    <w:name w:val="FollowedHyperlink"/>
+    <w:basedOn w:val="DefaultParagraphFont"/>
+    <w:uiPriority w:val="99"/>
+    <w:semiHidden/>
+    <w:unhideWhenUsed/>
+    <w:rsid w:val="00552BA2"/>
+    <w:rPr>
+      <w:color w:val="85DFD0" w:themeColor="followedHyperlink"/>
+      <w:u w:val="single"/>
+    </w:rPr>
+  </w:style>
 </w:styles>
 </file>
 

</xml_diff>